<commit_message>
log path is customizable
</commit_message>
<xml_diff>
--- a/documentation/documentation.docx
+++ b/documentation/documentation.docx
@@ -4,11 +4,1226 @@
   <w:body>
     <w:p>
       <w:pPr>
+        <w:jc w:val="center"/>
+        <w:rPr>
+          <w:b/>
+          <w:bCs/>
+          <w:sz w:val="56"/>
+          <w:szCs w:val="56"/>
+        </w:rPr>
+      </w:pPr>
+    </w:p>
+    <w:p>
+      <w:pPr>
+        <w:jc w:val="center"/>
+        <w:rPr>
+          <w:b/>
+          <w:bCs/>
+          <w:sz w:val="56"/>
+          <w:szCs w:val="56"/>
+        </w:rPr>
+      </w:pPr>
+    </w:p>
+    <w:p>
+      <w:pPr>
+        <w:jc w:val="center"/>
+        <w:rPr>
+          <w:b/>
+          <w:bCs/>
+          <w:sz w:val="56"/>
+          <w:szCs w:val="56"/>
+        </w:rPr>
+      </w:pPr>
+      <w:r>
+        <w:rPr>
+          <w:b/>
+          <w:bCs/>
+          <w:sz w:val="56"/>
+          <w:szCs w:val="56"/>
+        </w:rPr>
+        <w:t>IVECO Custom Build</w:t>
+      </w:r>
+    </w:p>
+    <w:p>
+      <w:pPr>
+        <w:jc w:val="center"/>
+        <w:rPr>
+          <w:sz w:val="48"/>
+          <w:szCs w:val="48"/>
+        </w:rPr>
+      </w:pPr>
+      <w:r>
+        <w:rPr>
+          <w:sz w:val="48"/>
+          <w:szCs w:val="48"/>
+        </w:rPr>
+        <w:t>Documentation</w:t>
+      </w:r>
+    </w:p>
+    <w:p>
+      <w:pPr>
+        <w:jc w:val="center"/>
+        <w:rPr>
+          <w:sz w:val="48"/>
+          <w:szCs w:val="48"/>
+        </w:rPr>
+      </w:pPr>
+    </w:p>
+    <w:p>
+      <w:pPr>
+        <w:jc w:val="center"/>
+        <w:rPr>
+          <w:sz w:val="48"/>
+          <w:szCs w:val="48"/>
+        </w:rPr>
+      </w:pPr>
+    </w:p>
+    <w:p>
+      <w:pPr>
+        <w:jc w:val="center"/>
+        <w:rPr>
+          <w:sz w:val="28"/>
+          <w:szCs w:val="28"/>
+        </w:rPr>
+      </w:pPr>
+      <w:r>
+        <w:rPr>
+          <w:sz w:val="28"/>
+          <w:szCs w:val="28"/>
+        </w:rPr>
+        <w:t>Version 1.0</w:t>
+      </w:r>
+    </w:p>
+    <w:p>
+      <w:pPr>
+        <w:jc w:val="center"/>
+        <w:rPr>
+          <w:sz w:val="28"/>
+          <w:szCs w:val="28"/>
+        </w:rPr>
+      </w:pPr>
+    </w:p>
+    <w:p>
+      <w:pPr>
+        <w:jc w:val="center"/>
+        <w:rPr>
+          <w:sz w:val="28"/>
+          <w:szCs w:val="28"/>
+        </w:rPr>
+      </w:pPr>
+    </w:p>
+    <w:p>
+      <w:pPr>
+        <w:jc w:val="center"/>
+        <w:rPr>
+          <w:sz w:val="28"/>
+          <w:szCs w:val="28"/>
+        </w:rPr>
+      </w:pPr>
+    </w:p>
+    <w:p>
+      <w:pPr>
+        <w:jc w:val="center"/>
+        <w:rPr>
+          <w:sz w:val="28"/>
+          <w:szCs w:val="28"/>
+        </w:rPr>
+      </w:pPr>
+    </w:p>
+    <w:p>
+      <w:pPr>
+        <w:jc w:val="center"/>
+        <w:rPr>
+          <w:sz w:val="28"/>
+          <w:szCs w:val="28"/>
+        </w:rPr>
+      </w:pPr>
+    </w:p>
+    <w:p>
+      <w:pPr>
+        <w:jc w:val="right"/>
+        <w:rPr>
+          <w:b/>
+          <w:bCs/>
+          <w:sz w:val="24"/>
+          <w:szCs w:val="24"/>
+        </w:rPr>
+      </w:pPr>
+    </w:p>
+    <w:p>
+      <w:pPr>
+        <w:jc w:val="right"/>
+        <w:rPr>
+          <w:b/>
+          <w:bCs/>
+          <w:sz w:val="24"/>
+          <w:szCs w:val="24"/>
+        </w:rPr>
+      </w:pPr>
+    </w:p>
+    <w:p>
+      <w:pPr>
+        <w:jc w:val="center"/>
+        <w:rPr>
+          <w:b/>
+          <w:bCs/>
+          <w:sz w:val="24"/>
+          <w:szCs w:val="24"/>
+        </w:rPr>
+      </w:pPr>
+      <w:r>
+        <w:rPr>
+          <w:noProof/>
+        </w:rPr>
+        <w:drawing>
+          <wp:inline distT="0" distB="0" distL="0" distR="0" wp14:anchorId="16074366" wp14:editId="71EF6504">
+            <wp:extent cx="1896609" cy="808990"/>
+            <wp:effectExtent l="0" t="0" r="8890" b="0"/>
+            <wp:docPr id="1991475536" name="Obrázek 9"/>
+            <wp:cNvGraphicFramePr>
+              <a:graphicFrameLocks xmlns:a="http://schemas.openxmlformats.org/drawingml/2006/main" noChangeAspect="1"/>
+            </wp:cNvGraphicFramePr>
+            <a:graphic xmlns:a="http://schemas.openxmlformats.org/drawingml/2006/main">
+              <a:graphicData uri="http://schemas.openxmlformats.org/drawingml/2006/picture">
+                <pic:pic xmlns:pic="http://schemas.openxmlformats.org/drawingml/2006/picture">
+                  <pic:nvPicPr>
+                    <pic:cNvPr id="0" name="Picture 5"/>
+                    <pic:cNvPicPr>
+                      <a:picLocks noChangeAspect="1" noChangeArrowheads="1"/>
+                    </pic:cNvPicPr>
+                  </pic:nvPicPr>
+                  <pic:blipFill>
+                    <a:blip r:embed="rId8" cstate="print">
+                      <a:extLst>
+                        <a:ext uri="{28A0092B-C50C-407E-A947-70E740481C1C}">
+                          <a14:useLocalDpi xmlns:a14="http://schemas.microsoft.com/office/drawing/2010/main" val="0"/>
+                        </a:ext>
+                      </a:extLst>
+                    </a:blip>
+                    <a:srcRect/>
+                    <a:stretch>
+                      <a:fillRect/>
+                    </a:stretch>
+                  </pic:blipFill>
+                  <pic:spPr bwMode="auto">
+                    <a:xfrm>
+                      <a:off x="0" y="0"/>
+                      <a:ext cx="1912511" cy="815773"/>
+                    </a:xfrm>
+                    <a:prstGeom prst="rect">
+                      <a:avLst/>
+                    </a:prstGeom>
+                    <a:noFill/>
+                    <a:ln>
+                      <a:noFill/>
+                    </a:ln>
+                  </pic:spPr>
+                </pic:pic>
+              </a:graphicData>
+            </a:graphic>
+          </wp:inline>
+        </w:drawing>
+      </w:r>
+    </w:p>
+    <w:p>
+      <w:pPr>
+        <w:jc w:val="center"/>
+        <w:rPr>
+          <w:sz w:val="24"/>
+          <w:szCs w:val="24"/>
+        </w:rPr>
+      </w:pPr>
+      <w:r>
+        <w:rPr>
+          <w:sz w:val="24"/>
+          <w:szCs w:val="24"/>
+        </w:rPr>
+        <w:t xml:space="preserve">Martin </w:t>
+      </w:r>
+      <w:proofErr w:type="spellStart"/>
+      <w:r>
+        <w:rPr>
+          <w:sz w:val="24"/>
+          <w:szCs w:val="24"/>
+        </w:rPr>
+        <w:t>Kuklík</w:t>
+      </w:r>
+      <w:proofErr w:type="spellEnd"/>
+    </w:p>
+    <w:p>
+      <w:pPr>
+        <w:jc w:val="center"/>
+        <w:rPr>
+          <w:sz w:val="24"/>
+          <w:szCs w:val="24"/>
+        </w:rPr>
+      </w:pPr>
+      <w:r>
+        <w:rPr>
+          <w:sz w:val="24"/>
+          <w:szCs w:val="24"/>
+        </w:rPr>
+        <w:t>Vojtěch Rulc</w:t>
+      </w:r>
+    </w:p>
+    <w:p>
+      <w:pPr>
+        <w:jc w:val="center"/>
+        <w:rPr>
+          <w:sz w:val="28"/>
+          <w:szCs w:val="28"/>
+        </w:rPr>
+      </w:pPr>
+    </w:p>
+    <w:p>
+      <w:pPr>
+        <w:jc w:val="center"/>
+        <w:rPr>
+          <w:sz w:val="28"/>
+          <w:szCs w:val="28"/>
+        </w:rPr>
+      </w:pPr>
+    </w:p>
+    <w:p>
+      <w:pPr>
+        <w:jc w:val="center"/>
+        <w:rPr>
+          <w:sz w:val="28"/>
+          <w:szCs w:val="28"/>
+        </w:rPr>
+      </w:pPr>
+      <w:r>
+        <w:rPr>
+          <w:sz w:val="28"/>
+          <w:szCs w:val="28"/>
+        </w:rPr>
+        <w:t>2024</w:t>
+      </w:r>
+    </w:p>
+    <w:p>
+      <w:pPr>
+        <w:pStyle w:val="Nadpisobsahu"/>
+      </w:pPr>
+      <w:r>
+        <w:br w:type="page"/>
+      </w:r>
+    </w:p>
+    <w:sdt>
+      <w:sdtPr>
+        <w:rPr>
+          <w:rFonts w:asciiTheme="minorHAnsi" w:eastAsiaTheme="minorHAnsi" w:hAnsiTheme="minorHAnsi" w:cstheme="minorBidi"/>
+          <w:color w:val="auto"/>
+          <w:kern w:val="2"/>
+          <w:sz w:val="22"/>
+          <w:szCs w:val="22"/>
+          <w:lang w:val="cs-CZ" w:eastAsia="en-US"/>
+          <w14:ligatures w14:val="standardContextual"/>
+        </w:rPr>
+        <w:id w:val="-233627791"/>
+        <w:docPartObj>
+          <w:docPartGallery w:val="Table of Contents"/>
+          <w:docPartUnique/>
+        </w:docPartObj>
+      </w:sdtPr>
+      <w:sdtEndPr>
+        <w:rPr>
+          <w:b/>
+          <w:bCs/>
+        </w:rPr>
+      </w:sdtEndPr>
+      <w:sdtContent>
+        <w:p>
+          <w:pPr>
+            <w:pStyle w:val="Nadpisobsahu"/>
+            <w:spacing w:after="240"/>
+          </w:pPr>
+          <w:proofErr w:type="spellStart"/>
+          <w:r>
+            <w:rPr>
+              <w:lang w:val="cs-CZ"/>
+            </w:rPr>
+            <w:t>Contents</w:t>
+          </w:r>
+          <w:proofErr w:type="spellEnd"/>
+        </w:p>
+        <w:p>
+          <w:pPr>
+            <w:pStyle w:val="Obsah1"/>
+            <w:tabs>
+              <w:tab w:val="right" w:leader="dot" w:pos="9016"/>
+            </w:tabs>
+            <w:rPr>
+              <w:rFonts w:eastAsiaTheme="minorEastAsia"/>
+              <w:noProof/>
+              <w:lang w:eastAsia="en-GB"/>
+            </w:rPr>
+          </w:pPr>
+          <w:r>
+            <w:fldChar w:fldCharType="begin"/>
+          </w:r>
+          <w:r>
+            <w:instrText xml:space="preserve"> TOC \o "1-3" \h \z \u </w:instrText>
+          </w:r>
+          <w:r>
+            <w:fldChar w:fldCharType="separate"/>
+          </w:r>
+          <w:hyperlink w:anchor="_Toc172809327" w:history="1">
+            <w:r>
+              <w:rPr>
+                <w:rStyle w:val="Hypertextovodkaz"/>
+                <w:noProof/>
+              </w:rPr>
+              <w:t>Meshing Methodology</w:t>
+            </w:r>
+            <w:r>
+              <w:rPr>
+                <w:noProof/>
+                <w:webHidden/>
+              </w:rPr>
+              <w:tab/>
+            </w:r>
+            <w:r>
+              <w:rPr>
+                <w:noProof/>
+                <w:webHidden/>
+              </w:rPr>
+              <w:fldChar w:fldCharType="begin"/>
+            </w:r>
+            <w:r>
+              <w:rPr>
+                <w:noProof/>
+                <w:webHidden/>
+              </w:rPr>
+              <w:instrText xml:space="preserve"> PAGEREF _Toc172809327 \h </w:instrText>
+            </w:r>
+            <w:r>
+              <w:rPr>
+                <w:noProof/>
+                <w:webHidden/>
+              </w:rPr>
+            </w:r>
+            <w:r>
+              <w:rPr>
+                <w:noProof/>
+                <w:webHidden/>
+              </w:rPr>
+              <w:fldChar w:fldCharType="separate"/>
+            </w:r>
+            <w:r>
+              <w:rPr>
+                <w:noProof/>
+                <w:webHidden/>
+              </w:rPr>
+              <w:t>3</w:t>
+            </w:r>
+            <w:r>
+              <w:rPr>
+                <w:noProof/>
+                <w:webHidden/>
+              </w:rPr>
+              <w:fldChar w:fldCharType="end"/>
+            </w:r>
+          </w:hyperlink>
+        </w:p>
+        <w:p>
+          <w:pPr>
+            <w:pStyle w:val="Obsah1"/>
+            <w:tabs>
+              <w:tab w:val="right" w:leader="dot" w:pos="9016"/>
+            </w:tabs>
+            <w:rPr>
+              <w:rFonts w:eastAsiaTheme="minorEastAsia"/>
+              <w:noProof/>
+              <w:lang w:eastAsia="en-GB"/>
+            </w:rPr>
+          </w:pPr>
+          <w:hyperlink w:anchor="_Toc172809328" w:history="1">
+            <w:r>
+              <w:rPr>
+                <w:rStyle w:val="Hypertextovodkaz"/>
+                <w:noProof/>
+              </w:rPr>
+              <w:t>HyperMesh Extension</w:t>
+            </w:r>
+            <w:r>
+              <w:rPr>
+                <w:noProof/>
+                <w:webHidden/>
+              </w:rPr>
+              <w:tab/>
+            </w:r>
+            <w:r>
+              <w:rPr>
+                <w:noProof/>
+                <w:webHidden/>
+              </w:rPr>
+              <w:fldChar w:fldCharType="begin"/>
+            </w:r>
+            <w:r>
+              <w:rPr>
+                <w:noProof/>
+                <w:webHidden/>
+              </w:rPr>
+              <w:instrText xml:space="preserve"> PAGEREF _Toc172809328 \h </w:instrText>
+            </w:r>
+            <w:r>
+              <w:rPr>
+                <w:noProof/>
+                <w:webHidden/>
+              </w:rPr>
+            </w:r>
+            <w:r>
+              <w:rPr>
+                <w:noProof/>
+                <w:webHidden/>
+              </w:rPr>
+              <w:fldChar w:fldCharType="separate"/>
+            </w:r>
+            <w:r>
+              <w:rPr>
+                <w:noProof/>
+                <w:webHidden/>
+              </w:rPr>
+              <w:t>4</w:t>
+            </w:r>
+            <w:r>
+              <w:rPr>
+                <w:noProof/>
+                <w:webHidden/>
+              </w:rPr>
+              <w:fldChar w:fldCharType="end"/>
+            </w:r>
+          </w:hyperlink>
+        </w:p>
+        <w:p>
+          <w:pPr>
+            <w:pStyle w:val="Obsah2"/>
+            <w:tabs>
+              <w:tab w:val="right" w:leader="dot" w:pos="9016"/>
+            </w:tabs>
+            <w:rPr>
+              <w:rFonts w:eastAsiaTheme="minorEastAsia"/>
+              <w:noProof/>
+              <w:lang w:eastAsia="en-GB"/>
+            </w:rPr>
+          </w:pPr>
+          <w:hyperlink w:anchor="_Toc172809329" w:history="1">
+            <w:r>
+              <w:rPr>
+                <w:rStyle w:val="Hypertextovodkaz"/>
+                <w:noProof/>
+              </w:rPr>
+              <w:t>Compatibility CSV</w:t>
+            </w:r>
+            <w:r>
+              <w:rPr>
+                <w:noProof/>
+                <w:webHidden/>
+              </w:rPr>
+              <w:tab/>
+            </w:r>
+            <w:r>
+              <w:rPr>
+                <w:noProof/>
+                <w:webHidden/>
+              </w:rPr>
+              <w:fldChar w:fldCharType="begin"/>
+            </w:r>
+            <w:r>
+              <w:rPr>
+                <w:noProof/>
+                <w:webHidden/>
+              </w:rPr>
+              <w:instrText xml:space="preserve"> PAGEREF _Toc172809329 \h </w:instrText>
+            </w:r>
+            <w:r>
+              <w:rPr>
+                <w:noProof/>
+                <w:webHidden/>
+              </w:rPr>
+            </w:r>
+            <w:r>
+              <w:rPr>
+                <w:noProof/>
+                <w:webHidden/>
+              </w:rPr>
+              <w:fldChar w:fldCharType="separate"/>
+            </w:r>
+            <w:r>
+              <w:rPr>
+                <w:noProof/>
+                <w:webHidden/>
+              </w:rPr>
+              <w:t>5</w:t>
+            </w:r>
+            <w:r>
+              <w:rPr>
+                <w:noProof/>
+                <w:webHidden/>
+              </w:rPr>
+              <w:fldChar w:fldCharType="end"/>
+            </w:r>
+          </w:hyperlink>
+        </w:p>
+        <w:p>
+          <w:pPr>
+            <w:pStyle w:val="Obsah2"/>
+            <w:tabs>
+              <w:tab w:val="right" w:leader="dot" w:pos="9016"/>
+            </w:tabs>
+            <w:rPr>
+              <w:rFonts w:eastAsiaTheme="minorEastAsia"/>
+              <w:noProof/>
+              <w:lang w:eastAsia="en-GB"/>
+            </w:rPr>
+          </w:pPr>
+          <w:hyperlink w:anchor="_Toc172809330" w:history="1">
+            <w:r>
+              <w:rPr>
+                <w:rStyle w:val="Hypertextovodkaz"/>
+                <w:noProof/>
+              </w:rPr>
+              <w:t>Hierarchy YAML</w:t>
+            </w:r>
+            <w:r>
+              <w:rPr>
+                <w:noProof/>
+                <w:webHidden/>
+              </w:rPr>
+              <w:tab/>
+            </w:r>
+            <w:r>
+              <w:rPr>
+                <w:noProof/>
+                <w:webHidden/>
+              </w:rPr>
+              <w:fldChar w:fldCharType="begin"/>
+            </w:r>
+            <w:r>
+              <w:rPr>
+                <w:noProof/>
+                <w:webHidden/>
+              </w:rPr>
+              <w:instrText xml:space="preserve"> PAGEREF _Toc172809330 \h </w:instrText>
+            </w:r>
+            <w:r>
+              <w:rPr>
+                <w:noProof/>
+                <w:webHidden/>
+              </w:rPr>
+            </w:r>
+            <w:r>
+              <w:rPr>
+                <w:noProof/>
+                <w:webHidden/>
+              </w:rPr>
+              <w:fldChar w:fldCharType="separate"/>
+            </w:r>
+            <w:r>
+              <w:rPr>
+                <w:noProof/>
+                <w:webHidden/>
+              </w:rPr>
+              <w:t>6</w:t>
+            </w:r>
+            <w:r>
+              <w:rPr>
+                <w:noProof/>
+                <w:webHidden/>
+              </w:rPr>
+              <w:fldChar w:fldCharType="end"/>
+            </w:r>
+          </w:hyperlink>
+        </w:p>
+        <w:p>
+          <w:pPr>
+            <w:pStyle w:val="Obsah2"/>
+            <w:tabs>
+              <w:tab w:val="right" w:leader="dot" w:pos="9016"/>
+            </w:tabs>
+            <w:rPr>
+              <w:rFonts w:eastAsiaTheme="minorEastAsia"/>
+              <w:noProof/>
+              <w:lang w:eastAsia="en-GB"/>
+            </w:rPr>
+          </w:pPr>
+          <w:hyperlink w:anchor="_Toc172809331" w:history="1">
+            <w:r>
+              <w:rPr>
+                <w:rStyle w:val="Hypertextovodkaz"/>
+                <w:noProof/>
+              </w:rPr>
+              <w:t>Installation</w:t>
+            </w:r>
+            <w:r>
+              <w:rPr>
+                <w:noProof/>
+                <w:webHidden/>
+              </w:rPr>
+              <w:tab/>
+            </w:r>
+            <w:r>
+              <w:rPr>
+                <w:noProof/>
+                <w:webHidden/>
+              </w:rPr>
+              <w:fldChar w:fldCharType="begin"/>
+            </w:r>
+            <w:r>
+              <w:rPr>
+                <w:noProof/>
+                <w:webHidden/>
+              </w:rPr>
+              <w:instrText xml:space="preserve"> PAGEREF _Toc172809331 \h </w:instrText>
+            </w:r>
+            <w:r>
+              <w:rPr>
+                <w:noProof/>
+                <w:webHidden/>
+              </w:rPr>
+            </w:r>
+            <w:r>
+              <w:rPr>
+                <w:noProof/>
+                <w:webHidden/>
+              </w:rPr>
+              <w:fldChar w:fldCharType="separate"/>
+            </w:r>
+            <w:r>
+              <w:rPr>
+                <w:noProof/>
+                <w:webHidden/>
+              </w:rPr>
+              <w:t>7</w:t>
+            </w:r>
+            <w:r>
+              <w:rPr>
+                <w:noProof/>
+                <w:webHidden/>
+              </w:rPr>
+              <w:fldChar w:fldCharType="end"/>
+            </w:r>
+          </w:hyperlink>
+        </w:p>
+        <w:p>
+          <w:pPr>
+            <w:pStyle w:val="Obsah2"/>
+            <w:tabs>
+              <w:tab w:val="right" w:leader="dot" w:pos="9016"/>
+            </w:tabs>
+            <w:rPr>
+              <w:rFonts w:eastAsiaTheme="minorEastAsia"/>
+              <w:noProof/>
+              <w:lang w:eastAsia="en-GB"/>
+            </w:rPr>
+          </w:pPr>
+          <w:hyperlink w:anchor="_Toc172809332" w:history="1">
+            <w:r>
+              <w:rPr>
+                <w:rStyle w:val="Hypertextovodkaz"/>
+                <w:noProof/>
+              </w:rPr>
+              <w:t>Using extension</w:t>
+            </w:r>
+            <w:r>
+              <w:rPr>
+                <w:noProof/>
+                <w:webHidden/>
+              </w:rPr>
+              <w:tab/>
+            </w:r>
+            <w:r>
+              <w:rPr>
+                <w:noProof/>
+                <w:webHidden/>
+              </w:rPr>
+              <w:fldChar w:fldCharType="begin"/>
+            </w:r>
+            <w:r>
+              <w:rPr>
+                <w:noProof/>
+                <w:webHidden/>
+              </w:rPr>
+              <w:instrText xml:space="preserve"> PAGEREF _Toc172809332 \h </w:instrText>
+            </w:r>
+            <w:r>
+              <w:rPr>
+                <w:noProof/>
+                <w:webHidden/>
+              </w:rPr>
+            </w:r>
+            <w:r>
+              <w:rPr>
+                <w:noProof/>
+                <w:webHidden/>
+              </w:rPr>
+              <w:fldChar w:fldCharType="separate"/>
+            </w:r>
+            <w:r>
+              <w:rPr>
+                <w:noProof/>
+                <w:webHidden/>
+              </w:rPr>
+              <w:t>9</w:t>
+            </w:r>
+            <w:r>
+              <w:rPr>
+                <w:noProof/>
+                <w:webHidden/>
+              </w:rPr>
+              <w:fldChar w:fldCharType="end"/>
+            </w:r>
+          </w:hyperlink>
+        </w:p>
+        <w:p>
+          <w:pPr>
+            <w:pStyle w:val="Obsah3"/>
+            <w:tabs>
+              <w:tab w:val="right" w:leader="dot" w:pos="9016"/>
+            </w:tabs>
+            <w:rPr>
+              <w:rFonts w:eastAsiaTheme="minorEastAsia"/>
+              <w:noProof/>
+              <w:lang w:eastAsia="en-GB"/>
+            </w:rPr>
+          </w:pPr>
+          <w:hyperlink w:anchor="_Toc172809333" w:history="1">
+            <w:r>
+              <w:rPr>
+                <w:rStyle w:val="Hypertextovodkaz"/>
+                <w:noProof/>
+              </w:rPr>
+              <w:t>Build-Up</w:t>
+            </w:r>
+            <w:r>
+              <w:rPr>
+                <w:noProof/>
+                <w:webHidden/>
+              </w:rPr>
+              <w:tab/>
+            </w:r>
+            <w:r>
+              <w:rPr>
+                <w:noProof/>
+                <w:webHidden/>
+              </w:rPr>
+              <w:fldChar w:fldCharType="begin"/>
+            </w:r>
+            <w:r>
+              <w:rPr>
+                <w:noProof/>
+                <w:webHidden/>
+              </w:rPr>
+              <w:instrText xml:space="preserve"> PAGEREF _Toc172809333 \h </w:instrText>
+            </w:r>
+            <w:r>
+              <w:rPr>
+                <w:noProof/>
+                <w:webHidden/>
+              </w:rPr>
+            </w:r>
+            <w:r>
+              <w:rPr>
+                <w:noProof/>
+                <w:webHidden/>
+              </w:rPr>
+              <w:fldChar w:fldCharType="separate"/>
+            </w:r>
+            <w:r>
+              <w:rPr>
+                <w:noProof/>
+                <w:webHidden/>
+              </w:rPr>
+              <w:t>9</w:t>
+            </w:r>
+            <w:r>
+              <w:rPr>
+                <w:noProof/>
+                <w:webHidden/>
+              </w:rPr>
+              <w:fldChar w:fldCharType="end"/>
+            </w:r>
+          </w:hyperlink>
+        </w:p>
+        <w:p>
+          <w:pPr>
+            <w:pStyle w:val="Obsah3"/>
+            <w:tabs>
+              <w:tab w:val="right" w:leader="dot" w:pos="9016"/>
+            </w:tabs>
+            <w:rPr>
+              <w:rFonts w:eastAsiaTheme="minorEastAsia"/>
+              <w:noProof/>
+              <w:lang w:eastAsia="en-GB"/>
+            </w:rPr>
+          </w:pPr>
+          <w:hyperlink w:anchor="_Toc172809334" w:history="1">
+            <w:r>
+              <w:rPr>
+                <w:rStyle w:val="Hypertextovodkaz"/>
+                <w:noProof/>
+              </w:rPr>
+              <w:t>Edit Vehicle</w:t>
+            </w:r>
+            <w:r>
+              <w:rPr>
+                <w:noProof/>
+                <w:webHidden/>
+              </w:rPr>
+              <w:tab/>
+            </w:r>
+            <w:r>
+              <w:rPr>
+                <w:noProof/>
+                <w:webHidden/>
+              </w:rPr>
+              <w:fldChar w:fldCharType="begin"/>
+            </w:r>
+            <w:r>
+              <w:rPr>
+                <w:noProof/>
+                <w:webHidden/>
+              </w:rPr>
+              <w:instrText xml:space="preserve"> PAGEREF _Toc172809334 \h </w:instrText>
+            </w:r>
+            <w:r>
+              <w:rPr>
+                <w:noProof/>
+                <w:webHidden/>
+              </w:rPr>
+            </w:r>
+            <w:r>
+              <w:rPr>
+                <w:noProof/>
+                <w:webHidden/>
+              </w:rPr>
+              <w:fldChar w:fldCharType="separate"/>
+            </w:r>
+            <w:r>
+              <w:rPr>
+                <w:noProof/>
+                <w:webHidden/>
+              </w:rPr>
+              <w:t>10</w:t>
+            </w:r>
+            <w:r>
+              <w:rPr>
+                <w:noProof/>
+                <w:webHidden/>
+              </w:rPr>
+              <w:fldChar w:fldCharType="end"/>
+            </w:r>
+          </w:hyperlink>
+        </w:p>
+        <w:p>
+          <w:pPr>
+            <w:pStyle w:val="Obsah3"/>
+            <w:tabs>
+              <w:tab w:val="right" w:leader="dot" w:pos="9016"/>
+            </w:tabs>
+            <w:rPr>
+              <w:rFonts w:eastAsiaTheme="minorEastAsia"/>
+              <w:noProof/>
+              <w:lang w:eastAsia="en-GB"/>
+            </w:rPr>
+          </w:pPr>
+          <w:hyperlink w:anchor="_Toc172809335" w:history="1">
+            <w:r>
+              <w:rPr>
+                <w:rStyle w:val="Hypertextovodkaz"/>
+                <w:noProof/>
+              </w:rPr>
+              <w:t>Add Part</w:t>
+            </w:r>
+            <w:r>
+              <w:rPr>
+                <w:noProof/>
+                <w:webHidden/>
+              </w:rPr>
+              <w:tab/>
+            </w:r>
+            <w:r>
+              <w:rPr>
+                <w:noProof/>
+                <w:webHidden/>
+              </w:rPr>
+              <w:fldChar w:fldCharType="begin"/>
+            </w:r>
+            <w:r>
+              <w:rPr>
+                <w:noProof/>
+                <w:webHidden/>
+              </w:rPr>
+              <w:instrText xml:space="preserve"> PAGEREF _Toc172809335 \h </w:instrText>
+            </w:r>
+            <w:r>
+              <w:rPr>
+                <w:noProof/>
+                <w:webHidden/>
+              </w:rPr>
+            </w:r>
+            <w:r>
+              <w:rPr>
+                <w:noProof/>
+                <w:webHidden/>
+              </w:rPr>
+              <w:fldChar w:fldCharType="separate"/>
+            </w:r>
+            <w:r>
+              <w:rPr>
+                <w:noProof/>
+                <w:webHidden/>
+              </w:rPr>
+              <w:t>10</w:t>
+            </w:r>
+            <w:r>
+              <w:rPr>
+                <w:noProof/>
+                <w:webHidden/>
+              </w:rPr>
+              <w:fldChar w:fldCharType="end"/>
+            </w:r>
+          </w:hyperlink>
+        </w:p>
+        <w:p>
+          <w:pPr>
+            <w:pStyle w:val="Obsah3"/>
+            <w:tabs>
+              <w:tab w:val="right" w:leader="dot" w:pos="9016"/>
+            </w:tabs>
+            <w:rPr>
+              <w:rFonts w:eastAsiaTheme="minorEastAsia"/>
+              <w:noProof/>
+              <w:lang w:eastAsia="en-GB"/>
+            </w:rPr>
+          </w:pPr>
+          <w:hyperlink w:anchor="_Toc172809336" w:history="1">
+            <w:r>
+              <w:rPr>
+                <w:rStyle w:val="Hypertextovodkaz"/>
+                <w:noProof/>
+              </w:rPr>
+              <w:t>Edit Part</w:t>
+            </w:r>
+            <w:r>
+              <w:rPr>
+                <w:noProof/>
+                <w:webHidden/>
+              </w:rPr>
+              <w:tab/>
+            </w:r>
+            <w:r>
+              <w:rPr>
+                <w:noProof/>
+                <w:webHidden/>
+              </w:rPr>
+              <w:fldChar w:fldCharType="begin"/>
+            </w:r>
+            <w:r>
+              <w:rPr>
+                <w:noProof/>
+                <w:webHidden/>
+              </w:rPr>
+              <w:instrText xml:space="preserve"> PAGEREF _Toc172809336 \h </w:instrText>
+            </w:r>
+            <w:r>
+              <w:rPr>
+                <w:noProof/>
+                <w:webHidden/>
+              </w:rPr>
+            </w:r>
+            <w:r>
+              <w:rPr>
+                <w:noProof/>
+                <w:webHidden/>
+              </w:rPr>
+              <w:fldChar w:fldCharType="separate"/>
+            </w:r>
+            <w:r>
+              <w:rPr>
+                <w:noProof/>
+                <w:webHidden/>
+              </w:rPr>
+              <w:t>11</w:t>
+            </w:r>
+            <w:r>
+              <w:rPr>
+                <w:noProof/>
+                <w:webHidden/>
+              </w:rPr>
+              <w:fldChar w:fldCharType="end"/>
+            </w:r>
+          </w:hyperlink>
+        </w:p>
+        <w:p>
+          <w:pPr>
+            <w:rPr>
+              <w:b/>
+              <w:bCs/>
+              <w:lang w:val="cs-CZ"/>
+            </w:rPr>
+          </w:pPr>
+          <w:r>
+            <w:rPr>
+              <w:b/>
+              <w:bCs/>
+              <w:lang w:val="cs-CZ"/>
+            </w:rPr>
+            <w:fldChar w:fldCharType="end"/>
+          </w:r>
+        </w:p>
+      </w:sdtContent>
+    </w:sdt>
+    <w:p>
+      <w:r>
+        <w:br w:type="page"/>
+      </w:r>
+    </w:p>
+    <w:p>
+      <w:pPr>
+        <w:pStyle w:val="Nadpis1"/>
+      </w:pPr>
+      <w:bookmarkStart w:id="0" w:name="_Toc172809327"/>
+      <w:r>
+        <w:lastRenderedPageBreak/>
+        <w:t>Meshing Methodology</w:t>
+      </w:r>
+      <w:bookmarkEnd w:id="0"/>
+    </w:p>
+    <w:p/>
+    <w:p>
+      <w:r>
+        <w:t>Martin</w:t>
+      </w:r>
+    </w:p>
+    <w:p>
+      <w:r>
+        <w:br w:type="page"/>
+      </w:r>
+    </w:p>
+    <w:p>
+      <w:pPr>
+        <w:pStyle w:val="Nadpis1"/>
+      </w:pPr>
+      <w:bookmarkStart w:id="1" w:name="_Toc172809328"/>
+      <w:proofErr w:type="spellStart"/>
+      <w:r>
+        <w:lastRenderedPageBreak/>
+        <w:t>HyperMesh</w:t>
+      </w:r>
+      <w:proofErr w:type="spellEnd"/>
+      <w:r>
+        <w:t xml:space="preserve"> Extension</w:t>
+      </w:r>
+      <w:bookmarkEnd w:id="1"/>
+    </w:p>
+    <w:p>
+      <w:r>
+        <w:t xml:space="preserve">Work with assembling and </w:t>
+      </w:r>
+      <w:r>
+        <w:t xml:space="preserve">with database is realized by </w:t>
+      </w:r>
+      <w:proofErr w:type="spellStart"/>
+      <w:r>
+        <w:t>HyperMesh</w:t>
+      </w:r>
+      <w:proofErr w:type="spellEnd"/>
+      <w:r>
+        <w:t xml:space="preserve"> Extension.</w:t>
+      </w:r>
+    </w:p>
+    <w:p>
+      <w:r>
+        <w:t xml:space="preserve">The current trend in </w:t>
+      </w:r>
+      <w:proofErr w:type="spellStart"/>
+      <w:r>
+        <w:t>HyperMesh</w:t>
+      </w:r>
+      <w:proofErr w:type="spellEnd"/>
+      <w:r>
+        <w:t xml:space="preserve"> customization is the increasing use of Extensions, which are modular add-ons that extend the core functionalities of the software. Extensions can be developed to provide new capabilities, automate complex processes, and integrate </w:t>
+      </w:r>
+      <w:proofErr w:type="spellStart"/>
+      <w:r>
+        <w:t>HyperMesh</w:t>
+      </w:r>
+      <w:proofErr w:type="spellEnd"/>
+      <w:r>
+        <w:t xml:space="preserve"> more seamlessly with other tools and systems in the engineering workflow. This trend reflects a broader move towards modular and scalable customization, where users can easily add, update, or remove specific functionalities as needed. By leveraging Extensions, users can keep their </w:t>
+      </w:r>
+      <w:proofErr w:type="spellStart"/>
+      <w:r>
+        <w:t>HyperMesh</w:t>
+      </w:r>
+      <w:proofErr w:type="spellEnd"/>
+      <w:r>
+        <w:t xml:space="preserve"> environment up-to-date with the latest tools and innovations, ensuring that their simulation capabilities continue to evolve alongside industry advancements. This approach not only enhances the flexibility and power of </w:t>
+      </w:r>
+      <w:proofErr w:type="spellStart"/>
+      <w:r>
+        <w:t>HyperMesh</w:t>
+      </w:r>
+      <w:proofErr w:type="spellEnd"/>
+      <w:r>
+        <w:t xml:space="preserve"> but also fosters a collaborative ecosystem where users can share and benefit from community-developed Extensions.</w:t>
+      </w:r>
+    </w:p>
+    <w:p>
+      <w:r>
+        <w:t xml:space="preserve">The approach with Extensions was chosen due to its sustainability in maintaining customization across successive versions of </w:t>
+      </w:r>
+      <w:proofErr w:type="spellStart"/>
+      <w:r>
+        <w:t>HyperMesh</w:t>
+      </w:r>
+      <w:proofErr w:type="spellEnd"/>
+      <w:r>
+        <w:t xml:space="preserve">. Unlike traditional customization methods, which often require significant rework when software updates are released, Extensions offer a modular and adaptable framework. This ensures that custom functionalities remain compatible with new versions of </w:t>
+      </w:r>
+      <w:proofErr w:type="spellStart"/>
+      <w:r>
+        <w:t>HyperMesh</w:t>
+      </w:r>
+      <w:proofErr w:type="spellEnd"/>
+      <w:r>
+        <w:t>, reducing the need for extensive modifications and minimizing disruptions to the workflow. By adopting Extensions, users can enjoy a stable and continuous customization experience, allowing them to focus on innovation and efficiency without worrying about the compatibility issues that typically accompany software upgrades. This sustainable approach to customization ensures that investments in developing custom tools and processes continue to yield benefits over the long term.</w:t>
+      </w:r>
+    </w:p>
+    <w:p>
+      <w:r>
+        <w:t>In following chapters, let’s</w:t>
+      </w:r>
+      <w:r>
+        <w:t xml:space="preserve"> see which </w:t>
+      </w:r>
+      <w:r>
+        <w:t>prerequisites</w:t>
+      </w:r>
+      <w:r>
+        <w:t xml:space="preserve"> must be </w:t>
+      </w:r>
+      <w:r>
+        <w:t>prepared</w:t>
+      </w:r>
+      <w:r>
+        <w:t xml:space="preserve"> before using the extension, how to install it and how to use </w:t>
+      </w:r>
+      <w:r>
+        <w:t>its GUI.</w:t>
+      </w:r>
+    </w:p>
+    <w:p>
+      <w:pPr>
         <w:pStyle w:val="Nadpis2"/>
       </w:pPr>
-      <w:r>
+      <w:bookmarkStart w:id="2" w:name="_Toc172809329"/>
+      <w:r>
+        <w:lastRenderedPageBreak/>
         <w:t>Compatibility CSV</w:t>
       </w:r>
+      <w:bookmarkEnd w:id="2"/>
     </w:p>
     <w:p>
       <w:pPr>
@@ -151,7 +1366,7 @@
           <w:noProof/>
         </w:rPr>
         <w:drawing>
-          <wp:inline distT="0" distB="0" distL="0" distR="0" wp14:anchorId="0AA6F1B5" wp14:editId="65442771">
+          <wp:inline distT="0" distB="0" distL="0" distR="0" wp14:anchorId="0AA6F1B5" wp14:editId="417D0B22">
             <wp:extent cx="5731510" cy="894715"/>
             <wp:effectExtent l="0" t="0" r="2540" b="635"/>
             <wp:docPr id="1967653686" name="Obrázek 1"/>
@@ -168,7 +1383,7 @@
                     </pic:cNvPicPr>
                   </pic:nvPicPr>
                   <pic:blipFill>
-                    <a:blip r:embed="rId5" cstate="print">
+                    <a:blip r:embed="rId9" cstate="print">
                       <a:extLst>
                         <a:ext uri="{28A0092B-C50C-407E-A947-70E740481C1C}">
                           <a14:useLocalDpi xmlns:a14="http://schemas.microsoft.com/office/drawing/2010/main" val="0"/>
@@ -620,782 +1835,45 @@
       <w:pPr>
         <w:pStyle w:val="Nadpis2"/>
       </w:pPr>
-      <w:r>
+      <w:bookmarkStart w:id="3" w:name="_Toc172809330"/>
+      <w:r>
+        <w:lastRenderedPageBreak/>
         <w:t>Hierarchy YAML</w:t>
       </w:r>
-    </w:p>
-    <w:p>
-      <w:pPr>
-        <w:pStyle w:val="Nadpis2"/>
-        <w:numPr>
-          <w:ilvl w:val="0"/>
-          <w:numId w:val="7"/>
-        </w:numPr>
-        <w:rPr>
-          <w:rFonts w:asciiTheme="minorHAnsi" w:hAnsiTheme="minorHAnsi" w:cstheme="minorHAnsi"/>
-          <w:color w:val="000000"/>
-          <w:sz w:val="22"/>
-          <w:szCs w:val="22"/>
-        </w:rPr>
-      </w:pPr>
-      <w:r>
-        <w:rPr>
-          <w:rFonts w:asciiTheme="minorHAnsi" w:hAnsiTheme="minorHAnsi" w:cstheme="minorHAnsi"/>
-          <w:color w:val="000000"/>
-          <w:sz w:val="22"/>
-          <w:szCs w:val="22"/>
-        </w:rPr>
-        <w:t>Synopsis of YAML Basic Elements</w:t>
-      </w:r>
-    </w:p>
-    <w:p>
-      <w:pPr>
-        <w:pStyle w:val="Normlnweb"/>
-        <w:numPr>
-          <w:ilvl w:val="1"/>
-          <w:numId w:val="7"/>
-        </w:numPr>
-        <w:spacing w:before="0" w:beforeAutospacing="0" w:after="0" w:afterAutospacing="0"/>
-        <w:jc w:val="both"/>
-        <w:rPr>
-          <w:rFonts w:asciiTheme="minorHAnsi" w:hAnsiTheme="minorHAnsi" w:cstheme="minorHAnsi"/>
-          <w:color w:val="000000"/>
-          <w:sz w:val="20"/>
-          <w:szCs w:val="20"/>
-        </w:rPr>
-      </w:pPr>
-      <w:r>
-        <w:rPr>
-          <w:rFonts w:asciiTheme="minorHAnsi" w:hAnsiTheme="minorHAnsi" w:cstheme="minorHAnsi"/>
-          <w:color w:val="000000"/>
-          <w:sz w:val="20"/>
-          <w:szCs w:val="20"/>
-        </w:rPr>
-        <w:t>The synopsis of YAML basic elements is given here: Comments in YAML begins with the (</w:t>
-      </w:r>
-      <w:r>
-        <w:rPr>
-          <w:rFonts w:asciiTheme="minorHAnsi" w:hAnsiTheme="minorHAnsi" w:cstheme="minorHAnsi"/>
-          <w:b/>
-          <w:bCs/>
-          <w:color w:val="000000"/>
-          <w:sz w:val="20"/>
-          <w:szCs w:val="20"/>
-        </w:rPr>
-        <w:t>#</w:t>
-      </w:r>
-      <w:r>
-        <w:rPr>
-          <w:rFonts w:asciiTheme="minorHAnsi" w:hAnsiTheme="minorHAnsi" w:cstheme="minorHAnsi"/>
-          <w:color w:val="000000"/>
-          <w:sz w:val="20"/>
-          <w:szCs w:val="20"/>
-        </w:rPr>
-        <w:t>) character.</w:t>
-      </w:r>
-    </w:p>
-    <w:p>
-      <w:pPr>
-        <w:pStyle w:val="Normlnweb"/>
-        <w:numPr>
-          <w:ilvl w:val="1"/>
-          <w:numId w:val="7"/>
-        </w:numPr>
-        <w:spacing w:before="0" w:beforeAutospacing="0" w:after="0" w:afterAutospacing="0"/>
-        <w:jc w:val="both"/>
-        <w:rPr>
-          <w:rFonts w:asciiTheme="minorHAnsi" w:hAnsiTheme="minorHAnsi" w:cstheme="minorHAnsi"/>
-          <w:color w:val="000000"/>
-          <w:sz w:val="20"/>
-          <w:szCs w:val="20"/>
-        </w:rPr>
-      </w:pPr>
-      <w:r>
-        <w:rPr>
-          <w:rFonts w:asciiTheme="minorHAnsi" w:hAnsiTheme="minorHAnsi" w:cstheme="minorHAnsi"/>
-          <w:color w:val="000000"/>
-          <w:sz w:val="20"/>
-          <w:szCs w:val="20"/>
-        </w:rPr>
-        <w:t>Comments must be separated from other tokens by whitespaces.</w:t>
-      </w:r>
-    </w:p>
-    <w:p>
-      <w:pPr>
-        <w:pStyle w:val="Normlnweb"/>
-        <w:numPr>
-          <w:ilvl w:val="1"/>
-          <w:numId w:val="7"/>
-        </w:numPr>
-        <w:spacing w:before="0" w:beforeAutospacing="0" w:after="0" w:afterAutospacing="0"/>
-        <w:jc w:val="both"/>
-        <w:rPr>
-          <w:rFonts w:asciiTheme="minorHAnsi" w:hAnsiTheme="minorHAnsi" w:cstheme="minorHAnsi"/>
-          <w:color w:val="000000"/>
-          <w:sz w:val="20"/>
-          <w:szCs w:val="20"/>
-        </w:rPr>
-      </w:pPr>
-      <w:r>
-        <w:rPr>
-          <w:rFonts w:asciiTheme="minorHAnsi" w:hAnsiTheme="minorHAnsi" w:cstheme="minorHAnsi"/>
-          <w:color w:val="000000"/>
-          <w:sz w:val="20"/>
-          <w:szCs w:val="20"/>
-        </w:rPr>
-        <w:t>Indentation of whitespace is used to denote structure.</w:t>
-      </w:r>
-    </w:p>
-    <w:p>
-      <w:pPr>
-        <w:pStyle w:val="Normlnweb"/>
-        <w:numPr>
-          <w:ilvl w:val="1"/>
-          <w:numId w:val="7"/>
-        </w:numPr>
-        <w:spacing w:before="0" w:beforeAutospacing="0" w:after="0" w:afterAutospacing="0"/>
-        <w:jc w:val="both"/>
-        <w:rPr>
-          <w:rFonts w:asciiTheme="minorHAnsi" w:hAnsiTheme="minorHAnsi" w:cstheme="minorHAnsi"/>
-          <w:color w:val="000000"/>
-          <w:sz w:val="20"/>
-          <w:szCs w:val="20"/>
-        </w:rPr>
-      </w:pPr>
-      <w:r>
-        <w:rPr>
-          <w:rFonts w:asciiTheme="minorHAnsi" w:hAnsiTheme="minorHAnsi" w:cstheme="minorHAnsi"/>
-          <w:color w:val="000000"/>
-          <w:sz w:val="20"/>
-          <w:szCs w:val="20"/>
-        </w:rPr>
-        <w:t>Tabs are not included as indentation for YAML files.</w:t>
-      </w:r>
-    </w:p>
-    <w:p>
-      <w:pPr>
-        <w:pStyle w:val="Normlnweb"/>
-        <w:numPr>
-          <w:ilvl w:val="1"/>
-          <w:numId w:val="7"/>
-        </w:numPr>
-        <w:spacing w:before="0" w:beforeAutospacing="0" w:after="0" w:afterAutospacing="0"/>
-        <w:jc w:val="both"/>
-        <w:rPr>
-          <w:rFonts w:asciiTheme="minorHAnsi" w:hAnsiTheme="minorHAnsi" w:cstheme="minorHAnsi"/>
-          <w:color w:val="000000"/>
-          <w:sz w:val="20"/>
-          <w:szCs w:val="20"/>
-        </w:rPr>
-      </w:pPr>
-      <w:r>
-        <w:rPr>
-          <w:rFonts w:asciiTheme="minorHAnsi" w:hAnsiTheme="minorHAnsi" w:cstheme="minorHAnsi"/>
-          <w:color w:val="000000"/>
-          <w:sz w:val="20"/>
-          <w:szCs w:val="20"/>
-        </w:rPr>
-        <w:t>List members are denoted by a leading hyphen (</w:t>
-      </w:r>
-      <w:r>
-        <w:rPr>
-          <w:rFonts w:asciiTheme="minorHAnsi" w:hAnsiTheme="minorHAnsi" w:cstheme="minorHAnsi"/>
-          <w:b/>
-          <w:bCs/>
-          <w:color w:val="000000"/>
-          <w:sz w:val="20"/>
-          <w:szCs w:val="20"/>
-        </w:rPr>
-        <w:t>-</w:t>
-      </w:r>
-      <w:r>
-        <w:rPr>
-          <w:rFonts w:asciiTheme="minorHAnsi" w:hAnsiTheme="minorHAnsi" w:cstheme="minorHAnsi"/>
-          <w:color w:val="000000"/>
-          <w:sz w:val="20"/>
-          <w:szCs w:val="20"/>
-        </w:rPr>
-        <w:t>).</w:t>
-      </w:r>
-    </w:p>
-    <w:p>
-      <w:pPr>
-        <w:pStyle w:val="Normlnweb"/>
-        <w:numPr>
-          <w:ilvl w:val="1"/>
-          <w:numId w:val="7"/>
-        </w:numPr>
-        <w:spacing w:before="0" w:beforeAutospacing="0" w:after="0" w:afterAutospacing="0"/>
-        <w:jc w:val="both"/>
-        <w:rPr>
-          <w:rFonts w:asciiTheme="minorHAnsi" w:hAnsiTheme="minorHAnsi" w:cstheme="minorHAnsi"/>
-          <w:color w:val="000000"/>
-          <w:sz w:val="20"/>
-          <w:szCs w:val="20"/>
-        </w:rPr>
-      </w:pPr>
-      <w:r>
-        <w:rPr>
-          <w:rFonts w:asciiTheme="minorHAnsi" w:hAnsiTheme="minorHAnsi" w:cstheme="minorHAnsi"/>
-          <w:color w:val="000000"/>
-          <w:sz w:val="20"/>
-          <w:szCs w:val="20"/>
-        </w:rPr>
-        <w:t>List members are enclosed in square brackets and separated by commas.</w:t>
-      </w:r>
-    </w:p>
-    <w:p>
-      <w:pPr>
-        <w:pStyle w:val="Normlnweb"/>
-        <w:numPr>
-          <w:ilvl w:val="1"/>
-          <w:numId w:val="7"/>
-        </w:numPr>
-        <w:spacing w:before="0" w:beforeAutospacing="0" w:after="0" w:afterAutospacing="0"/>
-        <w:jc w:val="both"/>
-        <w:rPr>
-          <w:rFonts w:asciiTheme="minorHAnsi" w:hAnsiTheme="minorHAnsi" w:cstheme="minorHAnsi"/>
-          <w:color w:val="000000"/>
-          <w:sz w:val="20"/>
-          <w:szCs w:val="20"/>
-        </w:rPr>
-      </w:pPr>
-      <w:r>
-        <w:rPr>
-          <w:rFonts w:asciiTheme="minorHAnsi" w:hAnsiTheme="minorHAnsi" w:cstheme="minorHAnsi"/>
-          <w:color w:val="000000"/>
-          <w:sz w:val="20"/>
-          <w:szCs w:val="20"/>
-        </w:rPr>
-        <w:t>Associative arrays are represented using colon </w:t>
-      </w:r>
-      <w:proofErr w:type="gramStart"/>
-      <w:r>
-        <w:rPr>
-          <w:rFonts w:asciiTheme="minorHAnsi" w:hAnsiTheme="minorHAnsi" w:cstheme="minorHAnsi"/>
-          <w:b/>
-          <w:bCs/>
-          <w:color w:val="000000"/>
-          <w:sz w:val="20"/>
-          <w:szCs w:val="20"/>
-        </w:rPr>
-        <w:t>( :</w:t>
-      </w:r>
-      <w:proofErr w:type="gramEnd"/>
-      <w:r>
-        <w:rPr>
-          <w:rFonts w:asciiTheme="minorHAnsi" w:hAnsiTheme="minorHAnsi" w:cstheme="minorHAnsi"/>
-          <w:b/>
-          <w:bCs/>
-          <w:color w:val="000000"/>
-          <w:sz w:val="20"/>
-          <w:szCs w:val="20"/>
-        </w:rPr>
-        <w:t xml:space="preserve"> )</w:t>
-      </w:r>
-      <w:r>
-        <w:rPr>
-          <w:rFonts w:asciiTheme="minorHAnsi" w:hAnsiTheme="minorHAnsi" w:cstheme="minorHAnsi"/>
-          <w:color w:val="000000"/>
-          <w:sz w:val="20"/>
-          <w:szCs w:val="20"/>
-        </w:rPr>
-        <w:t> in the format of key value pair. They are enclosed in curly braces </w:t>
-      </w:r>
-      <w:r>
-        <w:rPr>
-          <w:rFonts w:asciiTheme="minorHAnsi" w:hAnsiTheme="minorHAnsi" w:cstheme="minorHAnsi"/>
-          <w:b/>
-          <w:bCs/>
-          <w:color w:val="000000"/>
-          <w:sz w:val="20"/>
-          <w:szCs w:val="20"/>
-        </w:rPr>
-        <w:t>{}</w:t>
-      </w:r>
-      <w:r>
-        <w:rPr>
-          <w:rFonts w:asciiTheme="minorHAnsi" w:hAnsiTheme="minorHAnsi" w:cstheme="minorHAnsi"/>
-          <w:color w:val="000000"/>
-          <w:sz w:val="20"/>
-          <w:szCs w:val="20"/>
-        </w:rPr>
-        <w:t>.</w:t>
-      </w:r>
-    </w:p>
-    <w:p>
-      <w:pPr>
-        <w:pStyle w:val="Normlnweb"/>
-        <w:numPr>
-          <w:ilvl w:val="1"/>
-          <w:numId w:val="7"/>
-        </w:numPr>
-        <w:spacing w:before="0" w:beforeAutospacing="0" w:after="0" w:afterAutospacing="0"/>
-        <w:jc w:val="both"/>
-        <w:rPr>
-          <w:rFonts w:asciiTheme="minorHAnsi" w:hAnsiTheme="minorHAnsi" w:cstheme="minorHAnsi"/>
-          <w:color w:val="000000"/>
-          <w:sz w:val="20"/>
-          <w:szCs w:val="20"/>
-        </w:rPr>
-      </w:pPr>
-      <w:r>
-        <w:rPr>
-          <w:rFonts w:asciiTheme="minorHAnsi" w:hAnsiTheme="minorHAnsi" w:cstheme="minorHAnsi"/>
-          <w:color w:val="000000"/>
-          <w:sz w:val="20"/>
-          <w:szCs w:val="20"/>
-        </w:rPr>
-        <w:t>Multiple documents with single streams are separated with 3 hyphens (---).</w:t>
-      </w:r>
-    </w:p>
-    <w:p>
-      <w:pPr>
-        <w:pStyle w:val="Normlnweb"/>
-        <w:numPr>
-          <w:ilvl w:val="1"/>
-          <w:numId w:val="7"/>
-        </w:numPr>
-        <w:spacing w:before="0" w:beforeAutospacing="0" w:after="0" w:afterAutospacing="0"/>
-        <w:jc w:val="both"/>
-        <w:rPr>
-          <w:rFonts w:asciiTheme="minorHAnsi" w:hAnsiTheme="minorHAnsi" w:cstheme="minorHAnsi"/>
-          <w:color w:val="000000"/>
-          <w:sz w:val="20"/>
-          <w:szCs w:val="20"/>
-        </w:rPr>
-      </w:pPr>
-      <w:r>
-        <w:rPr>
-          <w:rFonts w:asciiTheme="minorHAnsi" w:hAnsiTheme="minorHAnsi" w:cstheme="minorHAnsi"/>
-          <w:color w:val="000000"/>
-          <w:sz w:val="20"/>
-          <w:szCs w:val="20"/>
-        </w:rPr>
-        <w:t>Repeated nodes in each file are initially denoted by an ampersand (</w:t>
-      </w:r>
-      <w:r>
-        <w:rPr>
-          <w:rFonts w:asciiTheme="minorHAnsi" w:hAnsiTheme="minorHAnsi" w:cstheme="minorHAnsi"/>
-          <w:b/>
-          <w:bCs/>
-          <w:color w:val="000000"/>
-          <w:sz w:val="20"/>
-          <w:szCs w:val="20"/>
-        </w:rPr>
-        <w:t>&amp;</w:t>
-      </w:r>
-      <w:r>
-        <w:rPr>
-          <w:rFonts w:asciiTheme="minorHAnsi" w:hAnsiTheme="minorHAnsi" w:cstheme="minorHAnsi"/>
-          <w:color w:val="000000"/>
-          <w:sz w:val="20"/>
-          <w:szCs w:val="20"/>
-        </w:rPr>
-        <w:t>) and by an asterisk (</w:t>
-      </w:r>
-      <w:r>
-        <w:rPr>
-          <w:rFonts w:asciiTheme="minorHAnsi" w:hAnsiTheme="minorHAnsi" w:cstheme="minorHAnsi"/>
-          <w:b/>
-          <w:bCs/>
-          <w:color w:val="000000"/>
-          <w:sz w:val="20"/>
-          <w:szCs w:val="20"/>
-        </w:rPr>
-        <w:t>*</w:t>
-      </w:r>
-      <w:r>
-        <w:rPr>
-          <w:rFonts w:asciiTheme="minorHAnsi" w:hAnsiTheme="minorHAnsi" w:cstheme="minorHAnsi"/>
-          <w:color w:val="000000"/>
-          <w:sz w:val="20"/>
-          <w:szCs w:val="20"/>
-        </w:rPr>
-        <w:t>) mark later.</w:t>
-      </w:r>
-    </w:p>
-    <w:p>
-      <w:pPr>
-        <w:pStyle w:val="Normlnweb"/>
-        <w:numPr>
-          <w:ilvl w:val="1"/>
-          <w:numId w:val="7"/>
-        </w:numPr>
-        <w:spacing w:before="0" w:beforeAutospacing="0" w:after="0" w:afterAutospacing="0"/>
-        <w:jc w:val="both"/>
-        <w:rPr>
-          <w:rFonts w:asciiTheme="minorHAnsi" w:hAnsiTheme="minorHAnsi" w:cstheme="minorHAnsi"/>
-          <w:color w:val="000000"/>
-          <w:sz w:val="20"/>
-          <w:szCs w:val="20"/>
-        </w:rPr>
-      </w:pPr>
-      <w:r>
-        <w:rPr>
-          <w:rFonts w:asciiTheme="minorHAnsi" w:hAnsiTheme="minorHAnsi" w:cstheme="minorHAnsi"/>
-          <w:color w:val="000000"/>
-          <w:sz w:val="20"/>
-          <w:szCs w:val="20"/>
-        </w:rPr>
-        <w:t>YAML always requires colons and commas used as list separators followed by space with scalar values.</w:t>
-      </w:r>
-    </w:p>
-    <w:p>
-      <w:pPr>
-        <w:pStyle w:val="Odstavecseseznamem"/>
-      </w:pPr>
+      <w:bookmarkEnd w:id="3"/>
     </w:p>
     <w:p>
       <w:pPr>
         <w:pStyle w:val="Odstavecseseznamem"/>
         <w:numPr>
           <w:ilvl w:val="0"/>
-          <w:numId w:val="7"/>
+          <w:numId w:val="12"/>
         </w:numPr>
       </w:pPr>
       <w:r>
-        <w:t xml:space="preserve">File </w:t>
-      </w:r>
-      <w:r>
-        <w:t xml:space="preserve">must have main item </w:t>
-      </w:r>
-      <w:r>
-        <w:rPr>
-          <w:i/>
-          <w:iCs/>
-        </w:rPr>
-        <w:t>groups</w:t>
-      </w:r>
-      <w:r>
-        <w:t xml:space="preserve"> which must contain two items: </w:t>
-      </w:r>
-      <w:r>
-        <w:rPr>
-          <w:i/>
-          <w:iCs/>
-        </w:rPr>
-        <w:t>vehicle_spec</w:t>
-      </w:r>
-      <w:r>
-        <w:t xml:space="preserve"> and </w:t>
-      </w:r>
-      <w:r>
-        <w:rPr>
-          <w:i/>
-          <w:iCs/>
-        </w:rPr>
-        <w:t>FT groups</w:t>
-      </w:r>
-      <w:r>
-        <w:t>. Rest of the hierarchy is customizable by user.</w:t>
-      </w:r>
-    </w:p>
-    <w:p>
-      <w:pPr>
-        <w:pStyle w:val="Odstavecseseznamem"/>
-        <w:numPr>
-          <w:ilvl w:val="0"/>
-          <w:numId w:val="7"/>
-        </w:numPr>
-      </w:pPr>
-      <w:r>
-        <w:t xml:space="preserve">Items in </w:t>
-      </w:r>
-      <w:r>
-        <w:rPr>
-          <w:i/>
-          <w:iCs/>
-        </w:rPr>
-        <w:t>vehicle_spec</w:t>
-      </w:r>
-      <w:r>
-        <w:t xml:space="preserve"> have only </w:t>
-      </w:r>
-      <w:r>
-        <w:t>attribute</w:t>
-      </w:r>
-      <w:r>
-        <w:t xml:space="preserve"> </w:t>
-      </w:r>
-      <w:r>
-        <w:rPr>
-          <w:i/>
-          <w:iCs/>
-        </w:rPr>
-        <w:t>name</w:t>
-      </w:r>
-    </w:p>
-    <w:p>
-      <w:pPr>
-        <w:pStyle w:val="Odstavecseseznamem"/>
-        <w:numPr>
-          <w:ilvl w:val="0"/>
-          <w:numId w:val="7"/>
-        </w:numPr>
-      </w:pPr>
-      <w:r>
-        <w:t xml:space="preserve">Items in </w:t>
-      </w:r>
-      <w:r>
-        <w:rPr>
-          <w:i/>
-          <w:iCs/>
-        </w:rPr>
-        <w:t>FT groups</w:t>
-      </w:r>
-      <w:r>
-        <w:t xml:space="preserve"> </w:t>
-      </w:r>
-      <w:r>
-        <w:t xml:space="preserve">represent groups of FTs and </w:t>
-      </w:r>
-      <w:r>
-        <w:t xml:space="preserve">have 3 mandatory and 1 optional </w:t>
-      </w:r>
-      <w:proofErr w:type="gramStart"/>
-      <w:r>
-        <w:t>attributes</w:t>
-      </w:r>
-      <w:proofErr w:type="gramEnd"/>
-      <w:r>
-        <w:t>:</w:t>
-      </w:r>
-    </w:p>
-    <w:p>
-      <w:pPr>
-        <w:pStyle w:val="Odstavecseseznamem"/>
-        <w:numPr>
-          <w:ilvl w:val="1"/>
-          <w:numId w:val="7"/>
-        </w:numPr>
-      </w:pPr>
-      <w:r>
-        <w:rPr>
-          <w:rFonts w:ascii="Courier New" w:hAnsi="Courier New" w:cs="Courier New"/>
-        </w:rPr>
-        <w:t>Name</w:t>
-      </w:r>
-      <w:r>
-        <w:t xml:space="preserve"> – </w:t>
-      </w:r>
-      <w:r>
-        <w:rPr>
-          <w:i/>
-          <w:iCs/>
-        </w:rPr>
-        <w:t>mandatory</w:t>
-      </w:r>
-      <w:r>
-        <w:rPr>
-          <w:i/>
-          <w:iCs/>
-        </w:rPr>
-        <w:t>, string</w:t>
-      </w:r>
-    </w:p>
-    <w:p>
-      <w:pPr>
-        <w:pStyle w:val="Odstavecseseznamem"/>
-        <w:numPr>
-          <w:ilvl w:val="1"/>
-          <w:numId w:val="7"/>
-        </w:numPr>
-      </w:pPr>
-      <w:r>
-        <w:rPr>
-          <w:rFonts w:ascii="Courier New" w:hAnsi="Courier New" w:cs="Courier New"/>
-        </w:rPr>
-        <w:t>Skippable</w:t>
-      </w:r>
-      <w:r>
-        <w:t xml:space="preserve"> – </w:t>
-      </w:r>
-      <w:r>
-        <w:rPr>
-          <w:i/>
-          <w:iCs/>
-        </w:rPr>
-        <w:t>mandatory</w:t>
-      </w:r>
-      <w:r>
-        <w:rPr>
-          <w:i/>
-          <w:iCs/>
-        </w:rPr>
-        <w:t>, boolean</w:t>
-      </w:r>
-      <w:r>
-        <w:t xml:space="preserve"> – </w:t>
-      </w:r>
-      <w:r>
-        <w:t xml:space="preserve">determines whether the FT group is skippable in the compatibility definition. It therefore governs whether child elements can be </w:t>
-      </w:r>
-      <w:r>
-        <w:lastRenderedPageBreak/>
-        <w:t>inserted into the assembly if FTs from this group are not selected. If the value is False, no FTs are selected in this group, and no FTs from the child group can be inserted into the assembly.</w:t>
-      </w:r>
-    </w:p>
-    <w:p>
-      <w:pPr>
-        <w:pStyle w:val="Odstavecseseznamem"/>
-        <w:numPr>
-          <w:ilvl w:val="1"/>
-          <w:numId w:val="7"/>
-        </w:numPr>
-      </w:pPr>
-      <w:r>
-        <w:rPr>
-          <w:rFonts w:ascii="Courier New" w:hAnsi="Courier New" w:cs="Courier New"/>
-        </w:rPr>
-        <w:t>FTs</w:t>
-      </w:r>
-      <w:r>
-        <w:t xml:space="preserve"> – </w:t>
-      </w:r>
-      <w:r>
-        <w:rPr>
-          <w:i/>
-          <w:iCs/>
-        </w:rPr>
-        <w:t>mandatory</w:t>
-      </w:r>
-      <w:r>
-        <w:t xml:space="preserve"> – </w:t>
-      </w:r>
-      <w:r>
-        <w:t>l</w:t>
-      </w:r>
-      <w:r>
-        <w:t>ist of FTs in this group</w:t>
-      </w:r>
-      <w:r>
-        <w:t xml:space="preserve">. Every FT has </w:t>
-      </w:r>
-      <w:r>
-        <w:t>2</w:t>
-      </w:r>
-      <w:r>
-        <w:t xml:space="preserve"> attributes:</w:t>
-      </w:r>
-    </w:p>
-    <w:p>
-      <w:pPr>
-        <w:pStyle w:val="Odstavecseseznamem"/>
-        <w:numPr>
-          <w:ilvl w:val="2"/>
-          <w:numId w:val="7"/>
-        </w:numPr>
-      </w:pPr>
-      <w:r>
-        <w:rPr>
-          <w:rFonts w:ascii="Courier New" w:hAnsi="Courier New" w:cs="Courier New"/>
-        </w:rPr>
-        <w:t>Name</w:t>
-      </w:r>
-      <w:r>
-        <w:t xml:space="preserve"> – </w:t>
-      </w:r>
-      <w:r>
-        <w:rPr>
-          <w:i/>
-          <w:iCs/>
-        </w:rPr>
-        <w:t>mandatory, string</w:t>
-      </w:r>
-    </w:p>
-    <w:p>
-      <w:pPr>
-        <w:pStyle w:val="Odstavecseseznamem"/>
-        <w:numPr>
-          <w:ilvl w:val="2"/>
-          <w:numId w:val="7"/>
-        </w:numPr>
-      </w:pPr>
-      <w:r>
-        <w:rPr>
-          <w:rFonts w:ascii="Courier New" w:hAnsi="Courier New" w:cs="Courier New"/>
-        </w:rPr>
-        <w:t>Multiselection</w:t>
-      </w:r>
-      <w:r>
-        <w:t xml:space="preserve"> – </w:t>
-      </w:r>
-      <w:r>
-        <w:rPr>
-          <w:i/>
-          <w:iCs/>
-        </w:rPr>
-        <w:t>mandatory, boolean</w:t>
-      </w:r>
-      <w:r>
-        <w:t xml:space="preserve"> – </w:t>
-      </w:r>
-      <w:r>
-        <w:t>determines whether multiple includ</w:t>
-      </w:r>
-      <w:r>
-        <w:t>e</w:t>
-      </w:r>
-      <w:r>
-        <w:t xml:space="preserve">s can be selected for the </w:t>
-      </w:r>
-      <w:r>
-        <w:t>buld-up</w:t>
-      </w:r>
-      <w:r>
-        <w:t xml:space="preserve"> from the given FT, or only one</w:t>
-      </w:r>
-      <w:r>
-        <w:t xml:space="preserve"> </w:t>
-      </w:r>
-    </w:p>
-    <w:p>
-      <w:pPr>
-        <w:pStyle w:val="Odstavecseseznamem"/>
-        <w:numPr>
-          <w:ilvl w:val="1"/>
-          <w:numId w:val="7"/>
-        </w:numPr>
-      </w:pPr>
-      <w:r>
-        <w:rPr>
-          <w:rFonts w:ascii="Courier New" w:hAnsi="Courier New" w:cs="Courier New"/>
-        </w:rPr>
-        <w:t>Groups</w:t>
-      </w:r>
-      <w:r>
-        <w:t xml:space="preserve"> – </w:t>
-      </w:r>
-      <w:r>
-        <w:rPr>
-          <w:i/>
-          <w:iCs/>
-        </w:rPr>
-        <w:t>optional</w:t>
-      </w:r>
-      <w:r>
-        <w:t xml:space="preserve"> – can list all groups directl</w:t>
-      </w:r>
-      <w:r>
-        <w:rPr>
-          <w:lang w:val="cs-CZ"/>
-        </w:rPr>
-        <w:t>y subordinated to current group</w:t>
-      </w:r>
-    </w:p>
-    <w:p>
-      <w:pPr>
-        <w:ind w:left="1080"/>
-      </w:pPr>
-      <w:r>
         <w:rPr>
           <w:noProof/>
         </w:rPr>
         <w:drawing>
-          <wp:inline distT="0" distB="0" distL="0" distR="0" wp14:anchorId="720BCEF6" wp14:editId="58028A1F">
-            <wp:extent cx="1888490" cy="4829810"/>
-            <wp:effectExtent l="0" t="0" r="0" b="8890"/>
+          <wp:anchor distT="0" distB="0" distL="114300" distR="114300" simplePos="0" relativeHeight="251686912" behindDoc="1" locked="0" layoutInCell="1" allowOverlap="1" wp14:anchorId="720BCEF6" wp14:editId="1AC2CC47">
+            <wp:simplePos x="0" y="0"/>
+            <wp:positionH relativeFrom="column">
+              <wp:posOffset>3714750</wp:posOffset>
+            </wp:positionH>
+            <wp:positionV relativeFrom="paragraph">
+              <wp:posOffset>77470</wp:posOffset>
+            </wp:positionV>
+            <wp:extent cx="2092325" cy="5353050"/>
+            <wp:effectExtent l="0" t="0" r="3175" b="0"/>
+            <wp:wrapTight wrapText="bothSides">
+              <wp:wrapPolygon edited="0">
+                <wp:start x="0" y="0"/>
+                <wp:lineTo x="0" y="21523"/>
+                <wp:lineTo x="21436" y="21523"/>
+                <wp:lineTo x="21436" y="0"/>
+                <wp:lineTo x="0" y="0"/>
+              </wp:wrapPolygon>
+            </wp:wrapTight>
             <wp:docPr id="590233089" name="Obrázek 1"/>
             <wp:cNvGraphicFramePr>
               <a:graphicFrameLocks xmlns:a="http://schemas.openxmlformats.org/drawingml/2006/main" noChangeAspect="1"/>
@@ -1408,7 +1886,7 @@
                     <pic:cNvPicPr/>
                   </pic:nvPicPr>
                   <pic:blipFill>
-                    <a:blip r:embed="rId6">
+                    <a:blip r:embed="rId10">
                       <a:extLst>
                         <a:ext uri="{28A0092B-C50C-407E-A947-70E740481C1C}">
                           <a14:useLocalDpi xmlns:a14="http://schemas.microsoft.com/office/drawing/2010/main" val="0"/>
@@ -1422,7 +1900,931 @@
                   <pic:spPr>
                     <a:xfrm>
                       <a:off x="0" y="0"/>
-                      <a:ext cx="1888490" cy="4829810"/>
+                      <a:ext cx="2092325" cy="5353050"/>
+                    </a:xfrm>
+                    <a:prstGeom prst="rect">
+                      <a:avLst/>
+                    </a:prstGeom>
+                  </pic:spPr>
+                </pic:pic>
+              </a:graphicData>
+            </a:graphic>
+            <wp14:sizeRelH relativeFrom="page">
+              <wp14:pctWidth>0</wp14:pctWidth>
+            </wp14:sizeRelH>
+            <wp14:sizeRelV relativeFrom="page">
+              <wp14:pctHeight>0</wp14:pctHeight>
+            </wp14:sizeRelV>
+          </wp:anchor>
+        </w:drawing>
+      </w:r>
+      <w:r>
+        <w:t>Synopsis of YAML Basic Elements</w:t>
+      </w:r>
+    </w:p>
+    <w:p>
+      <w:pPr>
+        <w:pStyle w:val="Normlnweb"/>
+        <w:numPr>
+          <w:ilvl w:val="1"/>
+          <w:numId w:val="7"/>
+        </w:numPr>
+        <w:spacing w:before="0" w:beforeAutospacing="0" w:after="0" w:afterAutospacing="0"/>
+        <w:jc w:val="both"/>
+        <w:rPr>
+          <w:rFonts w:asciiTheme="minorHAnsi" w:hAnsiTheme="minorHAnsi" w:cstheme="minorHAnsi"/>
+          <w:color w:val="000000"/>
+          <w:sz w:val="20"/>
+          <w:szCs w:val="20"/>
+        </w:rPr>
+      </w:pPr>
+      <w:r>
+        <w:rPr>
+          <w:rFonts w:asciiTheme="minorHAnsi" w:hAnsiTheme="minorHAnsi" w:cstheme="minorHAnsi"/>
+          <w:color w:val="000000"/>
+          <w:sz w:val="20"/>
+          <w:szCs w:val="20"/>
+        </w:rPr>
+        <w:t>The synopsis of YAML basic elements is given here: Comments in YAML begins with the (</w:t>
+      </w:r>
+      <w:r>
+        <w:rPr>
+          <w:rFonts w:asciiTheme="minorHAnsi" w:hAnsiTheme="minorHAnsi" w:cstheme="minorHAnsi"/>
+          <w:b/>
+          <w:bCs/>
+          <w:color w:val="000000"/>
+          <w:sz w:val="20"/>
+          <w:szCs w:val="20"/>
+        </w:rPr>
+        <w:t>#</w:t>
+      </w:r>
+      <w:r>
+        <w:rPr>
+          <w:rFonts w:asciiTheme="minorHAnsi" w:hAnsiTheme="minorHAnsi" w:cstheme="minorHAnsi"/>
+          <w:color w:val="000000"/>
+          <w:sz w:val="20"/>
+          <w:szCs w:val="20"/>
+        </w:rPr>
+        <w:t>) character.</w:t>
+      </w:r>
+    </w:p>
+    <w:p>
+      <w:pPr>
+        <w:pStyle w:val="Normlnweb"/>
+        <w:numPr>
+          <w:ilvl w:val="1"/>
+          <w:numId w:val="7"/>
+        </w:numPr>
+        <w:spacing w:before="0" w:beforeAutospacing="0" w:after="0" w:afterAutospacing="0"/>
+        <w:jc w:val="both"/>
+        <w:rPr>
+          <w:rFonts w:asciiTheme="minorHAnsi" w:hAnsiTheme="minorHAnsi" w:cstheme="minorHAnsi"/>
+          <w:color w:val="000000"/>
+          <w:sz w:val="20"/>
+          <w:szCs w:val="20"/>
+        </w:rPr>
+      </w:pPr>
+      <w:r>
+        <w:rPr>
+          <w:rFonts w:asciiTheme="minorHAnsi" w:hAnsiTheme="minorHAnsi" w:cstheme="minorHAnsi"/>
+          <w:color w:val="000000"/>
+          <w:sz w:val="20"/>
+          <w:szCs w:val="20"/>
+        </w:rPr>
+        <w:t>Comments must be separated from other tokens by whitespaces.</w:t>
+      </w:r>
+    </w:p>
+    <w:p>
+      <w:pPr>
+        <w:pStyle w:val="Normlnweb"/>
+        <w:numPr>
+          <w:ilvl w:val="1"/>
+          <w:numId w:val="7"/>
+        </w:numPr>
+        <w:spacing w:before="0" w:beforeAutospacing="0" w:after="0" w:afterAutospacing="0"/>
+        <w:jc w:val="both"/>
+        <w:rPr>
+          <w:rFonts w:asciiTheme="minorHAnsi" w:hAnsiTheme="minorHAnsi" w:cstheme="minorHAnsi"/>
+          <w:color w:val="000000"/>
+          <w:sz w:val="20"/>
+          <w:szCs w:val="20"/>
+        </w:rPr>
+      </w:pPr>
+      <w:r>
+        <w:rPr>
+          <w:rFonts w:asciiTheme="minorHAnsi" w:hAnsiTheme="minorHAnsi" w:cstheme="minorHAnsi"/>
+          <w:color w:val="000000"/>
+          <w:sz w:val="20"/>
+          <w:szCs w:val="20"/>
+        </w:rPr>
+        <w:t>Indentation of whitespace is used to denote structure.</w:t>
+      </w:r>
+    </w:p>
+    <w:p>
+      <w:pPr>
+        <w:pStyle w:val="Normlnweb"/>
+        <w:numPr>
+          <w:ilvl w:val="1"/>
+          <w:numId w:val="7"/>
+        </w:numPr>
+        <w:spacing w:before="0" w:beforeAutospacing="0" w:after="0" w:afterAutospacing="0"/>
+        <w:jc w:val="both"/>
+        <w:rPr>
+          <w:rFonts w:asciiTheme="minorHAnsi" w:hAnsiTheme="minorHAnsi" w:cstheme="minorHAnsi"/>
+          <w:color w:val="000000"/>
+          <w:sz w:val="20"/>
+          <w:szCs w:val="20"/>
+        </w:rPr>
+      </w:pPr>
+      <w:r>
+        <w:rPr>
+          <w:rFonts w:asciiTheme="minorHAnsi" w:hAnsiTheme="minorHAnsi" w:cstheme="minorHAnsi"/>
+          <w:color w:val="000000"/>
+          <w:sz w:val="20"/>
+          <w:szCs w:val="20"/>
+        </w:rPr>
+        <w:t>Tabs are not included as indentation for YAML files.</w:t>
+      </w:r>
+    </w:p>
+    <w:p>
+      <w:pPr>
+        <w:pStyle w:val="Normlnweb"/>
+        <w:numPr>
+          <w:ilvl w:val="1"/>
+          <w:numId w:val="7"/>
+        </w:numPr>
+        <w:spacing w:before="0" w:beforeAutospacing="0" w:after="0" w:afterAutospacing="0"/>
+        <w:jc w:val="both"/>
+        <w:rPr>
+          <w:rFonts w:asciiTheme="minorHAnsi" w:hAnsiTheme="minorHAnsi" w:cstheme="minorHAnsi"/>
+          <w:color w:val="000000"/>
+          <w:sz w:val="20"/>
+          <w:szCs w:val="20"/>
+        </w:rPr>
+      </w:pPr>
+      <w:r>
+        <w:rPr>
+          <w:rFonts w:asciiTheme="minorHAnsi" w:hAnsiTheme="minorHAnsi" w:cstheme="minorHAnsi"/>
+          <w:color w:val="000000"/>
+          <w:sz w:val="20"/>
+          <w:szCs w:val="20"/>
+        </w:rPr>
+        <w:t>List members are denoted by a leading hyphen (</w:t>
+      </w:r>
+      <w:r>
+        <w:rPr>
+          <w:rFonts w:asciiTheme="minorHAnsi" w:hAnsiTheme="minorHAnsi" w:cstheme="minorHAnsi"/>
+          <w:b/>
+          <w:bCs/>
+          <w:color w:val="000000"/>
+          <w:sz w:val="20"/>
+          <w:szCs w:val="20"/>
+        </w:rPr>
+        <w:t>-</w:t>
+      </w:r>
+      <w:r>
+        <w:rPr>
+          <w:rFonts w:asciiTheme="minorHAnsi" w:hAnsiTheme="minorHAnsi" w:cstheme="minorHAnsi"/>
+          <w:color w:val="000000"/>
+          <w:sz w:val="20"/>
+          <w:szCs w:val="20"/>
+        </w:rPr>
+        <w:t>).</w:t>
+      </w:r>
+    </w:p>
+    <w:p>
+      <w:pPr>
+        <w:pStyle w:val="Normlnweb"/>
+        <w:numPr>
+          <w:ilvl w:val="1"/>
+          <w:numId w:val="7"/>
+        </w:numPr>
+        <w:spacing w:before="0" w:beforeAutospacing="0" w:after="0" w:afterAutospacing="0"/>
+        <w:jc w:val="both"/>
+        <w:rPr>
+          <w:rFonts w:asciiTheme="minorHAnsi" w:hAnsiTheme="minorHAnsi" w:cstheme="minorHAnsi"/>
+          <w:color w:val="000000"/>
+          <w:sz w:val="20"/>
+          <w:szCs w:val="20"/>
+        </w:rPr>
+      </w:pPr>
+      <w:r>
+        <w:rPr>
+          <w:rFonts w:asciiTheme="minorHAnsi" w:hAnsiTheme="minorHAnsi" w:cstheme="minorHAnsi"/>
+          <w:color w:val="000000"/>
+          <w:sz w:val="20"/>
+          <w:szCs w:val="20"/>
+        </w:rPr>
+        <w:t>List members are enclosed in square brackets and separated by commas.</w:t>
+      </w:r>
+    </w:p>
+    <w:p>
+      <w:pPr>
+        <w:pStyle w:val="Normlnweb"/>
+        <w:numPr>
+          <w:ilvl w:val="1"/>
+          <w:numId w:val="7"/>
+        </w:numPr>
+        <w:spacing w:before="0" w:beforeAutospacing="0" w:after="0" w:afterAutospacing="0"/>
+        <w:jc w:val="both"/>
+        <w:rPr>
+          <w:rFonts w:asciiTheme="minorHAnsi" w:hAnsiTheme="minorHAnsi" w:cstheme="minorHAnsi"/>
+          <w:color w:val="000000"/>
+          <w:sz w:val="20"/>
+          <w:szCs w:val="20"/>
+        </w:rPr>
+      </w:pPr>
+      <w:r>
+        <w:rPr>
+          <w:rFonts w:asciiTheme="minorHAnsi" w:hAnsiTheme="minorHAnsi" w:cstheme="minorHAnsi"/>
+          <w:color w:val="000000"/>
+          <w:sz w:val="20"/>
+          <w:szCs w:val="20"/>
+        </w:rPr>
+        <w:t>Associative arrays are represented using colon </w:t>
+      </w:r>
+      <w:proofErr w:type="gramStart"/>
+      <w:r>
+        <w:rPr>
+          <w:rFonts w:asciiTheme="minorHAnsi" w:hAnsiTheme="minorHAnsi" w:cstheme="minorHAnsi"/>
+          <w:b/>
+          <w:bCs/>
+          <w:color w:val="000000"/>
+          <w:sz w:val="20"/>
+          <w:szCs w:val="20"/>
+        </w:rPr>
+        <w:t>( :</w:t>
+      </w:r>
+      <w:proofErr w:type="gramEnd"/>
+      <w:r>
+        <w:rPr>
+          <w:rFonts w:asciiTheme="minorHAnsi" w:hAnsiTheme="minorHAnsi" w:cstheme="minorHAnsi"/>
+          <w:b/>
+          <w:bCs/>
+          <w:color w:val="000000"/>
+          <w:sz w:val="20"/>
+          <w:szCs w:val="20"/>
+        </w:rPr>
+        <w:t xml:space="preserve"> )</w:t>
+      </w:r>
+      <w:r>
+        <w:rPr>
+          <w:rFonts w:asciiTheme="minorHAnsi" w:hAnsiTheme="minorHAnsi" w:cstheme="minorHAnsi"/>
+          <w:color w:val="000000"/>
+          <w:sz w:val="20"/>
+          <w:szCs w:val="20"/>
+        </w:rPr>
+        <w:t> in the format of key value pair. They are enclosed in curly braces </w:t>
+      </w:r>
+      <w:r>
+        <w:rPr>
+          <w:rFonts w:asciiTheme="minorHAnsi" w:hAnsiTheme="minorHAnsi" w:cstheme="minorHAnsi"/>
+          <w:b/>
+          <w:bCs/>
+          <w:color w:val="000000"/>
+          <w:sz w:val="20"/>
+          <w:szCs w:val="20"/>
+        </w:rPr>
+        <w:t>{}</w:t>
+      </w:r>
+      <w:r>
+        <w:rPr>
+          <w:rFonts w:asciiTheme="minorHAnsi" w:hAnsiTheme="minorHAnsi" w:cstheme="minorHAnsi"/>
+          <w:color w:val="000000"/>
+          <w:sz w:val="20"/>
+          <w:szCs w:val="20"/>
+        </w:rPr>
+        <w:t>.</w:t>
+      </w:r>
+    </w:p>
+    <w:p>
+      <w:pPr>
+        <w:pStyle w:val="Normlnweb"/>
+        <w:numPr>
+          <w:ilvl w:val="1"/>
+          <w:numId w:val="7"/>
+        </w:numPr>
+        <w:spacing w:before="0" w:beforeAutospacing="0" w:after="0" w:afterAutospacing="0"/>
+        <w:jc w:val="both"/>
+        <w:rPr>
+          <w:rFonts w:asciiTheme="minorHAnsi" w:hAnsiTheme="minorHAnsi" w:cstheme="minorHAnsi"/>
+          <w:color w:val="000000"/>
+          <w:sz w:val="20"/>
+          <w:szCs w:val="20"/>
+        </w:rPr>
+      </w:pPr>
+      <w:r>
+        <w:rPr>
+          <w:rFonts w:asciiTheme="minorHAnsi" w:hAnsiTheme="minorHAnsi" w:cstheme="minorHAnsi"/>
+          <w:color w:val="000000"/>
+          <w:sz w:val="20"/>
+          <w:szCs w:val="20"/>
+        </w:rPr>
+        <w:t>Multiple documents with single streams are separated with 3 hyphens (---).</w:t>
+      </w:r>
+    </w:p>
+    <w:p>
+      <w:pPr>
+        <w:pStyle w:val="Normlnweb"/>
+        <w:numPr>
+          <w:ilvl w:val="1"/>
+          <w:numId w:val="7"/>
+        </w:numPr>
+        <w:spacing w:before="0" w:beforeAutospacing="0" w:after="0" w:afterAutospacing="0"/>
+        <w:jc w:val="both"/>
+        <w:rPr>
+          <w:rFonts w:asciiTheme="minorHAnsi" w:hAnsiTheme="minorHAnsi" w:cstheme="minorHAnsi"/>
+          <w:color w:val="000000"/>
+          <w:sz w:val="20"/>
+          <w:szCs w:val="20"/>
+        </w:rPr>
+      </w:pPr>
+      <w:r>
+        <w:rPr>
+          <w:rFonts w:asciiTheme="minorHAnsi" w:hAnsiTheme="minorHAnsi" w:cstheme="minorHAnsi"/>
+          <w:color w:val="000000"/>
+          <w:sz w:val="20"/>
+          <w:szCs w:val="20"/>
+        </w:rPr>
+        <w:t>Repeated nodes in each file are initially denoted by an ampersand (</w:t>
+      </w:r>
+      <w:r>
+        <w:rPr>
+          <w:rFonts w:asciiTheme="minorHAnsi" w:hAnsiTheme="minorHAnsi" w:cstheme="minorHAnsi"/>
+          <w:b/>
+          <w:bCs/>
+          <w:color w:val="000000"/>
+          <w:sz w:val="20"/>
+          <w:szCs w:val="20"/>
+        </w:rPr>
+        <w:t>&amp;</w:t>
+      </w:r>
+      <w:r>
+        <w:rPr>
+          <w:rFonts w:asciiTheme="minorHAnsi" w:hAnsiTheme="minorHAnsi" w:cstheme="minorHAnsi"/>
+          <w:color w:val="000000"/>
+          <w:sz w:val="20"/>
+          <w:szCs w:val="20"/>
+        </w:rPr>
+        <w:t>) and by an asterisk (</w:t>
+      </w:r>
+      <w:r>
+        <w:rPr>
+          <w:rFonts w:asciiTheme="minorHAnsi" w:hAnsiTheme="minorHAnsi" w:cstheme="minorHAnsi"/>
+          <w:b/>
+          <w:bCs/>
+          <w:color w:val="000000"/>
+          <w:sz w:val="20"/>
+          <w:szCs w:val="20"/>
+        </w:rPr>
+        <w:t>*</w:t>
+      </w:r>
+      <w:r>
+        <w:rPr>
+          <w:rFonts w:asciiTheme="minorHAnsi" w:hAnsiTheme="minorHAnsi" w:cstheme="minorHAnsi"/>
+          <w:color w:val="000000"/>
+          <w:sz w:val="20"/>
+          <w:szCs w:val="20"/>
+        </w:rPr>
+        <w:t>) mark later.</w:t>
+      </w:r>
+    </w:p>
+    <w:p>
+      <w:pPr>
+        <w:pStyle w:val="Normlnweb"/>
+        <w:numPr>
+          <w:ilvl w:val="1"/>
+          <w:numId w:val="7"/>
+        </w:numPr>
+        <w:spacing w:before="0" w:beforeAutospacing="0" w:after="0" w:afterAutospacing="0"/>
+        <w:jc w:val="both"/>
+        <w:rPr>
+          <w:rFonts w:asciiTheme="minorHAnsi" w:hAnsiTheme="minorHAnsi" w:cstheme="minorHAnsi"/>
+          <w:color w:val="000000"/>
+          <w:sz w:val="20"/>
+          <w:szCs w:val="20"/>
+        </w:rPr>
+      </w:pPr>
+      <w:r>
+        <w:rPr>
+          <w:rFonts w:asciiTheme="minorHAnsi" w:hAnsiTheme="minorHAnsi" w:cstheme="minorHAnsi"/>
+          <w:color w:val="000000"/>
+          <w:sz w:val="20"/>
+          <w:szCs w:val="20"/>
+        </w:rPr>
+        <w:t>YAML always requires colons and commas used as list separators followed by space with scalar values.</w:t>
+      </w:r>
+    </w:p>
+    <w:p>
+      <w:pPr>
+        <w:pStyle w:val="Odstavecseseznamem"/>
+      </w:pPr>
+    </w:p>
+    <w:p>
+      <w:pPr>
+        <w:pStyle w:val="Odstavecseseznamem"/>
+        <w:numPr>
+          <w:ilvl w:val="0"/>
+          <w:numId w:val="7"/>
+        </w:numPr>
+      </w:pPr>
+      <w:r>
+        <w:t xml:space="preserve">File </w:t>
+      </w:r>
+      <w:r>
+        <w:t xml:space="preserve">must have main item </w:t>
+      </w:r>
+      <w:r>
+        <w:rPr>
+          <w:i/>
+          <w:iCs/>
+        </w:rPr>
+        <w:t>groups</w:t>
+      </w:r>
+      <w:r>
+        <w:t xml:space="preserve"> which must contain two items: </w:t>
+      </w:r>
+      <w:proofErr w:type="spellStart"/>
+      <w:r>
+        <w:rPr>
+          <w:i/>
+          <w:iCs/>
+        </w:rPr>
+        <w:t>vehicle_spec</w:t>
+      </w:r>
+      <w:proofErr w:type="spellEnd"/>
+      <w:r>
+        <w:t xml:space="preserve"> and </w:t>
+      </w:r>
+      <w:r>
+        <w:rPr>
+          <w:i/>
+          <w:iCs/>
+        </w:rPr>
+        <w:t>FT groups</w:t>
+      </w:r>
+      <w:r>
+        <w:t>. Rest of the hierarchy is customizable by user.</w:t>
+      </w:r>
+    </w:p>
+    <w:p>
+      <w:pPr>
+        <w:pStyle w:val="Odstavecseseznamem"/>
+        <w:numPr>
+          <w:ilvl w:val="0"/>
+          <w:numId w:val="7"/>
+        </w:numPr>
+      </w:pPr>
+      <w:r>
+        <w:t xml:space="preserve">Items in </w:t>
+      </w:r>
+      <w:proofErr w:type="spellStart"/>
+      <w:r>
+        <w:rPr>
+          <w:i/>
+          <w:iCs/>
+        </w:rPr>
+        <w:t>vehicle_spec</w:t>
+      </w:r>
+      <w:proofErr w:type="spellEnd"/>
+      <w:r>
+        <w:t xml:space="preserve"> have only </w:t>
+      </w:r>
+      <w:r>
+        <w:t>attribute</w:t>
+      </w:r>
+      <w:r>
+        <w:t xml:space="preserve"> </w:t>
+      </w:r>
+      <w:r>
+        <w:rPr>
+          <w:i/>
+          <w:iCs/>
+        </w:rPr>
+        <w:t>name</w:t>
+      </w:r>
+    </w:p>
+    <w:p>
+      <w:pPr>
+        <w:pStyle w:val="Odstavecseseznamem"/>
+        <w:numPr>
+          <w:ilvl w:val="0"/>
+          <w:numId w:val="7"/>
+        </w:numPr>
+      </w:pPr>
+      <w:r>
+        <w:t xml:space="preserve">Items in </w:t>
+      </w:r>
+      <w:r>
+        <w:rPr>
+          <w:i/>
+          <w:iCs/>
+        </w:rPr>
+        <w:t>FT groups</w:t>
+      </w:r>
+      <w:r>
+        <w:t xml:space="preserve"> </w:t>
+      </w:r>
+      <w:r>
+        <w:t xml:space="preserve">represent groups of FTs and </w:t>
+      </w:r>
+      <w:r>
+        <w:t xml:space="preserve">have 3 mandatory and 1 optional </w:t>
+      </w:r>
+      <w:proofErr w:type="gramStart"/>
+      <w:r>
+        <w:t>attributes</w:t>
+      </w:r>
+      <w:proofErr w:type="gramEnd"/>
+      <w:r>
+        <w:t>:</w:t>
+      </w:r>
+    </w:p>
+    <w:p>
+      <w:pPr>
+        <w:pStyle w:val="Odstavecseseznamem"/>
+        <w:numPr>
+          <w:ilvl w:val="1"/>
+          <w:numId w:val="7"/>
+        </w:numPr>
+      </w:pPr>
+      <w:r>
+        <w:rPr>
+          <w:rFonts w:ascii="Courier New" w:hAnsi="Courier New" w:cs="Courier New"/>
+        </w:rPr>
+        <w:t>Name</w:t>
+      </w:r>
+      <w:r>
+        <w:t xml:space="preserve"> – </w:t>
+      </w:r>
+      <w:r>
+        <w:rPr>
+          <w:i/>
+          <w:iCs/>
+        </w:rPr>
+        <w:t>mandatory</w:t>
+      </w:r>
+      <w:r>
+        <w:rPr>
+          <w:i/>
+          <w:iCs/>
+        </w:rPr>
+        <w:t>, string</w:t>
+      </w:r>
+    </w:p>
+    <w:p>
+      <w:pPr>
+        <w:pStyle w:val="Odstavecseseznamem"/>
+        <w:numPr>
+          <w:ilvl w:val="1"/>
+          <w:numId w:val="7"/>
+        </w:numPr>
+      </w:pPr>
+      <w:r>
+        <w:rPr>
+          <w:rFonts w:ascii="Courier New" w:hAnsi="Courier New" w:cs="Courier New"/>
+        </w:rPr>
+        <w:t>Skippable</w:t>
+      </w:r>
+      <w:r>
+        <w:t xml:space="preserve"> – </w:t>
+      </w:r>
+      <w:r>
+        <w:rPr>
+          <w:i/>
+          <w:iCs/>
+        </w:rPr>
+        <w:t>mandatory</w:t>
+      </w:r>
+      <w:r>
+        <w:rPr>
+          <w:i/>
+          <w:iCs/>
+        </w:rPr>
+        <w:t xml:space="preserve">, </w:t>
+      </w:r>
+      <w:proofErr w:type="spellStart"/>
+      <w:r>
+        <w:rPr>
+          <w:i/>
+          <w:iCs/>
+        </w:rPr>
+        <w:t>boolean</w:t>
+      </w:r>
+      <w:proofErr w:type="spellEnd"/>
+      <w:r>
+        <w:t xml:space="preserve"> – </w:t>
+      </w:r>
+      <w:r>
+        <w:t>determines whether the FT group is skippable in the compatibility definition. It therefore governs whether child elements can be inserted into the assembly if FTs from this group are not selected. If the value is False, no FTs are selected in this group, and no FTs from the child group can be inserted into the assembly.</w:t>
+      </w:r>
+    </w:p>
+    <w:p>
+      <w:pPr>
+        <w:pStyle w:val="Odstavecseseznamem"/>
+        <w:numPr>
+          <w:ilvl w:val="1"/>
+          <w:numId w:val="7"/>
+        </w:numPr>
+      </w:pPr>
+      <w:r>
+        <w:rPr>
+          <w:rFonts w:ascii="Courier New" w:hAnsi="Courier New" w:cs="Courier New"/>
+        </w:rPr>
+        <w:t>FTs</w:t>
+      </w:r>
+      <w:r>
+        <w:t xml:space="preserve"> – </w:t>
+      </w:r>
+      <w:r>
+        <w:rPr>
+          <w:i/>
+          <w:iCs/>
+        </w:rPr>
+        <w:t>mandatory</w:t>
+      </w:r>
+      <w:r>
+        <w:t xml:space="preserve"> – </w:t>
+      </w:r>
+      <w:r>
+        <w:t>l</w:t>
+      </w:r>
+      <w:r>
+        <w:t>ist of FTs in this group</w:t>
+      </w:r>
+      <w:r>
+        <w:t xml:space="preserve">. Every FT has </w:t>
+      </w:r>
+      <w:r>
+        <w:t>2</w:t>
+      </w:r>
+      <w:r>
+        <w:t xml:space="preserve"> attributes:</w:t>
+      </w:r>
+    </w:p>
+    <w:p>
+      <w:pPr>
+        <w:pStyle w:val="Odstavecseseznamem"/>
+        <w:numPr>
+          <w:ilvl w:val="2"/>
+          <w:numId w:val="7"/>
+        </w:numPr>
+      </w:pPr>
+      <w:r>
+        <w:rPr>
+          <w:rFonts w:ascii="Courier New" w:hAnsi="Courier New" w:cs="Courier New"/>
+        </w:rPr>
+        <w:t>Name</w:t>
+      </w:r>
+      <w:r>
+        <w:t xml:space="preserve"> – </w:t>
+      </w:r>
+      <w:r>
+        <w:rPr>
+          <w:i/>
+          <w:iCs/>
+        </w:rPr>
+        <w:t>mandatory, string</w:t>
+      </w:r>
+    </w:p>
+    <w:p>
+      <w:pPr>
+        <w:pStyle w:val="Odstavecseseznamem"/>
+        <w:numPr>
+          <w:ilvl w:val="2"/>
+          <w:numId w:val="7"/>
+        </w:numPr>
+      </w:pPr>
+      <w:proofErr w:type="spellStart"/>
+      <w:r>
+        <w:rPr>
+          <w:rFonts w:ascii="Courier New" w:hAnsi="Courier New" w:cs="Courier New"/>
+        </w:rPr>
+        <w:t>Multiselection</w:t>
+      </w:r>
+      <w:proofErr w:type="spellEnd"/>
+      <w:r>
+        <w:t xml:space="preserve"> – </w:t>
+      </w:r>
+      <w:r>
+        <w:rPr>
+          <w:i/>
+          <w:iCs/>
+        </w:rPr>
+        <w:t xml:space="preserve">mandatory, </w:t>
+      </w:r>
+      <w:proofErr w:type="spellStart"/>
+      <w:r>
+        <w:rPr>
+          <w:i/>
+          <w:iCs/>
+        </w:rPr>
+        <w:t>boolean</w:t>
+      </w:r>
+      <w:proofErr w:type="spellEnd"/>
+      <w:r>
+        <w:t xml:space="preserve"> – </w:t>
+      </w:r>
+      <w:r>
+        <w:t>determines whether multiple includ</w:t>
+      </w:r>
+      <w:r>
+        <w:t>e</w:t>
+      </w:r>
+      <w:r>
+        <w:t xml:space="preserve">s can be selected for the </w:t>
+      </w:r>
+      <w:proofErr w:type="spellStart"/>
+      <w:r>
+        <w:t>buld</w:t>
+      </w:r>
+      <w:proofErr w:type="spellEnd"/>
+      <w:r>
+        <w:t>-up</w:t>
+      </w:r>
+      <w:r>
+        <w:t xml:space="preserve"> from the given FT, or only one</w:t>
+      </w:r>
+      <w:r>
+        <w:t xml:space="preserve"> </w:t>
+      </w:r>
+    </w:p>
+    <w:p>
+      <w:pPr>
+        <w:pStyle w:val="Odstavecseseznamem"/>
+        <w:numPr>
+          <w:ilvl w:val="1"/>
+          <w:numId w:val="7"/>
+        </w:numPr>
+      </w:pPr>
+      <w:r>
+        <w:rPr>
+          <w:rFonts w:ascii="Courier New" w:hAnsi="Courier New" w:cs="Courier New"/>
+        </w:rPr>
+        <w:t>Groups</w:t>
+      </w:r>
+      <w:r>
+        <w:t xml:space="preserve"> – </w:t>
+      </w:r>
+      <w:r>
+        <w:rPr>
+          <w:i/>
+          <w:iCs/>
+        </w:rPr>
+        <w:t>optional</w:t>
+      </w:r>
+      <w:r>
+        <w:t xml:space="preserve"> – can list all groups </w:t>
+      </w:r>
+      <w:proofErr w:type="spellStart"/>
+      <w:r>
+        <w:t>directl</w:t>
+      </w:r>
+      <w:proofErr w:type="spellEnd"/>
+      <w:r>
+        <w:rPr>
+          <w:lang w:val="cs-CZ"/>
+        </w:rPr>
+        <w:t xml:space="preserve">y </w:t>
+      </w:r>
+      <w:proofErr w:type="spellStart"/>
+      <w:r>
+        <w:rPr>
+          <w:lang w:val="cs-CZ"/>
+        </w:rPr>
+        <w:t>subordinated</w:t>
+      </w:r>
+      <w:proofErr w:type="spellEnd"/>
+      <w:r>
+        <w:rPr>
+          <w:lang w:val="cs-CZ"/>
+        </w:rPr>
+        <w:t xml:space="preserve"> to </w:t>
+      </w:r>
+      <w:proofErr w:type="spellStart"/>
+      <w:r>
+        <w:rPr>
+          <w:lang w:val="cs-CZ"/>
+        </w:rPr>
+        <w:t>current</w:t>
+      </w:r>
+      <w:proofErr w:type="spellEnd"/>
+      <w:r>
+        <w:rPr>
+          <w:lang w:val="cs-CZ"/>
+        </w:rPr>
+        <w:t xml:space="preserve"> </w:t>
+      </w:r>
+      <w:proofErr w:type="spellStart"/>
+      <w:r>
+        <w:rPr>
+          <w:lang w:val="cs-CZ"/>
+        </w:rPr>
+        <w:t>group</w:t>
+      </w:r>
+      <w:proofErr w:type="spellEnd"/>
+    </w:p>
+    <w:p>
+      <w:pPr>
+        <w:ind w:left="1080"/>
+      </w:pPr>
+    </w:p>
+    <w:p/>
+    <w:p>
+      <w:pPr>
+        <w:pStyle w:val="Nadpis2"/>
+      </w:pPr>
+      <w:bookmarkStart w:id="4" w:name="_Toc172809331"/>
+      <w:r>
+        <w:lastRenderedPageBreak/>
+        <w:t>Installation</w:t>
+      </w:r>
+      <w:bookmarkEnd w:id="4"/>
+    </w:p>
+    <w:p>
+      <w:pPr>
+        <w:pStyle w:val="Odstavecseseznamem"/>
+        <w:numPr>
+          <w:ilvl w:val="0"/>
+          <w:numId w:val="9"/>
+        </w:numPr>
+      </w:pPr>
+      <w:r>
+        <w:t xml:space="preserve">Copy main folder </w:t>
+      </w:r>
+      <w:r>
+        <w:t xml:space="preserve">of extension </w:t>
+      </w:r>
+      <w:r>
+        <w:t>where you want to store it</w:t>
+      </w:r>
+    </w:p>
+    <w:p>
+      <w:pPr>
+        <w:pStyle w:val="Odstavecseseznamem"/>
+        <w:numPr>
+          <w:ilvl w:val="0"/>
+          <w:numId w:val="9"/>
+        </w:numPr>
+      </w:pPr>
+      <w:r>
+        <w:t xml:space="preserve">Open </w:t>
+      </w:r>
+      <w:proofErr w:type="spellStart"/>
+      <w:proofErr w:type="gramStart"/>
+      <w:r>
+        <w:t>config.yaml</w:t>
+      </w:r>
+      <w:proofErr w:type="spellEnd"/>
+      <w:proofErr w:type="gramEnd"/>
+      <w:r>
+        <w:t xml:space="preserve"> in main folder and edit paths to compatibility csv and hierarchy </w:t>
+      </w:r>
+      <w:proofErr w:type="spellStart"/>
+      <w:r>
+        <w:t>yaml</w:t>
+      </w:r>
+      <w:proofErr w:type="spellEnd"/>
+      <w:r>
+        <w:t>.</w:t>
+      </w:r>
+      <w:r>
+        <w:t xml:space="preserve"> </w:t>
+      </w:r>
+    </w:p>
+    <w:p>
+      <w:pPr>
+        <w:pStyle w:val="Odstavecseseznamem"/>
+      </w:pPr>
+      <w:r>
+        <w:rPr>
+          <w:noProof/>
+        </w:rPr>
+        <w:drawing>
+          <wp:inline distT="0" distB="0" distL="0" distR="0" wp14:anchorId="406BFD4C" wp14:editId="18DBCD5C">
+            <wp:extent cx="5731510" cy="710565"/>
+            <wp:effectExtent l="0" t="0" r="2540" b="0"/>
+            <wp:docPr id="800292605" name="Obrázek 1"/>
+            <wp:cNvGraphicFramePr>
+              <a:graphicFrameLocks xmlns:a="http://schemas.openxmlformats.org/drawingml/2006/main" noChangeAspect="1"/>
+            </wp:cNvGraphicFramePr>
+            <a:graphic xmlns:a="http://schemas.openxmlformats.org/drawingml/2006/main">
+              <a:graphicData uri="http://schemas.openxmlformats.org/drawingml/2006/picture">
+                <pic:pic xmlns:pic="http://schemas.openxmlformats.org/drawingml/2006/picture">
+                  <pic:nvPicPr>
+                    <pic:cNvPr id="800292605" name=""/>
+                    <pic:cNvPicPr/>
+                  </pic:nvPicPr>
+                  <pic:blipFill>
+                    <a:blip r:embed="rId11"/>
+                    <a:stretch>
+                      <a:fillRect/>
+                    </a:stretch>
+                  </pic:blipFill>
+                  <pic:spPr>
+                    <a:xfrm>
+                      <a:off x="0" y="0"/>
+                      <a:ext cx="5731510" cy="710565"/>
                     </a:xfrm>
                     <a:prstGeom prst="rect">
                       <a:avLst/>
@@ -1435,13 +2837,57 @@
         </w:drawing>
       </w:r>
     </w:p>
-    <w:p/>
-    <w:p>
-      <w:pPr>
-        <w:pStyle w:val="Nadpis2"/>
-      </w:pPr>
-      <w:r>
-        <w:t>Installation</w:t>
+    <w:p>
+      <w:pPr>
+        <w:pStyle w:val="Odstavecseseznamem"/>
+      </w:pPr>
+      <w:r>
+        <w:t xml:space="preserve">Name of the files is not prescribed and can be any. </w:t>
+      </w:r>
+      <w:r>
+        <w:rPr>
+          <w:i/>
+          <w:iCs/>
+        </w:rPr>
+        <w:t>c</w:t>
+      </w:r>
+      <w:r>
+        <w:rPr>
+          <w:i/>
+          <w:iCs/>
+        </w:rPr>
+        <w:t>sv</w:t>
+      </w:r>
+      <w:r>
+        <w:t xml:space="preserve"> and </w:t>
+      </w:r>
+      <w:r>
+        <w:rPr>
+          <w:i/>
+          <w:iCs/>
+        </w:rPr>
+        <w:t>hierarchy</w:t>
+      </w:r>
+      <w:r>
+        <w:t xml:space="preserve"> are required, </w:t>
+      </w:r>
+      <w:r>
+        <w:rPr>
+          <w:i/>
+          <w:iCs/>
+        </w:rPr>
+        <w:t>log</w:t>
+      </w:r>
+      <w:r>
+        <w:t xml:space="preserve"> can be empty. In that case, the log file will be created as </w:t>
+      </w:r>
+      <w:r>
+        <w:rPr>
+          <w:rFonts w:ascii="Courier New" w:hAnsi="Courier New" w:cs="Courier New"/>
+          <w:sz w:val="18"/>
+          <w:szCs w:val="18"/>
+        </w:rPr>
+        <w:t>"C:\Users\Username\Documents\Altair\iveco_log.log"</w:t>
       </w:r>
     </w:p>
     <w:p>
@@ -1453,40 +2899,24 @@
         </w:numPr>
       </w:pPr>
       <w:r>
-        <w:t>Copy main folder where you want to store it</w:t>
-      </w:r>
-    </w:p>
-    <w:p>
-      <w:pPr>
-        <w:pStyle w:val="Odstavecseseznamem"/>
-        <w:numPr>
-          <w:ilvl w:val="0"/>
-          <w:numId w:val="9"/>
-        </w:numPr>
-      </w:pPr>
-      <w:r>
         <w:t xml:space="preserve">Open </w:t>
       </w:r>
-      <w:proofErr w:type="gramStart"/>
-      <w:r>
-        <w:t>config.yaml</w:t>
-      </w:r>
-      <w:proofErr w:type="gramEnd"/>
-      <w:r>
-        <w:t xml:space="preserve"> in main folder and edit paths to compatibility csv and hierarchy yaml.</w:t>
-      </w:r>
-    </w:p>
-    <w:p>
-      <w:pPr>
-        <w:pStyle w:val="Odstavecseseznamem"/>
-        <w:numPr>
-          <w:ilvl w:val="0"/>
-          <w:numId w:val="9"/>
-        </w:numPr>
-      </w:pPr>
-      <w:r>
-        <w:lastRenderedPageBreak/>
-        <w:t>Open HyperMesh, select File – Extensions – Add Extension</w:t>
+      <w:proofErr w:type="spellStart"/>
+      <w:r>
+        <w:t>HyperMesh</w:t>
+      </w:r>
+      <w:proofErr w:type="spellEnd"/>
+      <w:r>
+        <w:t xml:space="preserve"> and</w:t>
+      </w:r>
+      <w:r>
+        <w:t xml:space="preserve"> select</w:t>
+      </w:r>
+      <w:r>
+        <w:t>:</w:t>
+      </w:r>
+      <w:r>
+        <w:t xml:space="preserve"> File – Extensions – Add Extension</w:t>
       </w:r>
       <w:r>
         <w:rPr>
@@ -1499,7 +2929,7 @@
           <w:noProof/>
         </w:rPr>
         <w:drawing>
-          <wp:inline distT="0" distB="0" distL="0" distR="0" wp14:anchorId="32B08BC9" wp14:editId="60FF6850">
+          <wp:inline distT="0" distB="0" distL="0" distR="0" wp14:anchorId="32B08BC9" wp14:editId="5F86627C">
             <wp:extent cx="4181475" cy="2518626"/>
             <wp:effectExtent l="0" t="0" r="0" b="0"/>
             <wp:docPr id="302114018" name="Obrázek 5"/>
@@ -1516,7 +2946,7 @@
                     </pic:cNvPicPr>
                   </pic:nvPicPr>
                   <pic:blipFill>
-                    <a:blip r:embed="rId7" cstate="print">
+                    <a:blip r:embed="rId12" cstate="print">
                       <a:extLst>
                         <a:ext uri="{28A0092B-C50C-407E-A947-70E740481C1C}">
                           <a14:useLocalDpi xmlns:a14="http://schemas.microsoft.com/office/drawing/2010/main" val="0"/>
@@ -1560,7 +2990,19 @@
         <w:rPr>
           <w:noProof/>
         </w:rPr>
-        <w:t>Select folder with the extension</w:t>
+        <w:t xml:space="preserve">Select folder </w:t>
+      </w:r>
+      <w:r>
+        <w:rPr>
+          <w:noProof/>
+        </w:rPr>
+        <w:t>of</w:t>
+      </w:r>
+      <w:r>
+        <w:rPr>
+          <w:noProof/>
+        </w:rPr>
+        <w:t xml:space="preserve"> the extension</w:t>
       </w:r>
     </w:p>
     <w:p>
@@ -1584,7 +3026,7 @@
           <w:noProof/>
         </w:rPr>
         <w:drawing>
-          <wp:inline distT="0" distB="0" distL="0" distR="0" wp14:anchorId="522A0F86" wp14:editId="7BEA27A2">
+          <wp:inline distT="0" distB="0" distL="0" distR="0" wp14:anchorId="522A0F86" wp14:editId="231108AC">
             <wp:extent cx="4181475" cy="2504710"/>
             <wp:effectExtent l="0" t="0" r="0" b="0"/>
             <wp:docPr id="2049849837" name="Obrázek 6"/>
@@ -1601,7 +3043,7 @@
                     </pic:cNvPicPr>
                   </pic:nvPicPr>
                   <pic:blipFill>
-                    <a:blip r:embed="rId8" cstate="print">
+                    <a:blip r:embed="rId13" cstate="print">
                       <a:extLst>
                         <a:ext uri="{28A0092B-C50C-407E-A947-70E740481C1C}">
                           <a14:useLocalDpi xmlns:a14="http://schemas.microsoft.com/office/drawing/2010/main" val="0"/>
@@ -1642,7 +3084,13 @@
         </w:numPr>
       </w:pPr>
       <w:r>
-        <w:t>Then all details, including link to this documentation user can find in extension description</w:t>
+        <w:t xml:space="preserve">Then all details, including link to this documentation can </w:t>
+      </w:r>
+      <w:r>
+        <w:t xml:space="preserve">user </w:t>
+      </w:r>
+      <w:r>
+        <w:t>find in extension description</w:t>
       </w:r>
     </w:p>
     <w:p>
@@ -1650,6 +3098,10 @@
         <w:pStyle w:val="Odstavecseseznamem"/>
       </w:pPr>
       <w:r>
+        <w:rPr>
+          <w:noProof/>
+        </w:rPr>
+        <w:lastRenderedPageBreak/>
         <w:drawing>
           <wp:inline distT="0" distB="0" distL="0" distR="0" wp14:anchorId="67920B1A" wp14:editId="3E9F5A2A">
             <wp:extent cx="4181475" cy="2518336"/>
@@ -1666,7 +3118,7 @@
                     <pic:cNvPicPr/>
                   </pic:nvPicPr>
                   <pic:blipFill>
-                    <a:blip r:embed="rId9"/>
+                    <a:blip r:embed="rId14"/>
                     <a:stretch>
                       <a:fillRect/>
                     </a:stretch>
@@ -1696,17 +3148,31 @@
       <w:pPr>
         <w:pStyle w:val="Nadpis2"/>
       </w:pPr>
-      <w:r>
+      <w:bookmarkStart w:id="5" w:name="_Toc172809332"/>
+      <w:r>
+        <w:lastRenderedPageBreak/>
         <w:t>Using extension</w:t>
       </w:r>
-    </w:p>
-    <w:p>
-      <w:r>
-        <w:t>The extension is placed as a new ribbon in HyperMesh and contains 4 buttons.</w:t>
-      </w:r>
-    </w:p>
-    <w:p>
-      <w:r>
+      <w:bookmarkEnd w:id="5"/>
+    </w:p>
+    <w:p>
+      <w:r>
+        <w:t xml:space="preserve">The extension is placed as a new ribbon in </w:t>
+      </w:r>
+      <w:proofErr w:type="spellStart"/>
+      <w:r>
+        <w:t>HyperMesh</w:t>
+      </w:r>
+      <w:proofErr w:type="spellEnd"/>
+      <w:r>
+        <w:t xml:space="preserve"> and contains 4 buttons.</w:t>
+      </w:r>
+    </w:p>
+    <w:p>
+      <w:r>
+        <w:rPr>
+          <w:noProof/>
+        </w:rPr>
         <w:drawing>
           <wp:inline distT="0" distB="0" distL="0" distR="0" wp14:anchorId="3037A847" wp14:editId="5708F31E">
             <wp:extent cx="5731510" cy="866775"/>
@@ -1723,7 +3189,7 @@
                     <pic:cNvPicPr/>
                   </pic:nvPicPr>
                   <pic:blipFill>
-                    <a:blip r:embed="rId10"/>
+                    <a:blip r:embed="rId15"/>
                     <a:stretch>
                       <a:fillRect/>
                     </a:stretch>
@@ -1749,7 +3215,18 @@
         <w:t xml:space="preserve">First two buttons </w:t>
       </w:r>
       <w:r>
-        <w:t xml:space="preserve">serve for creating and editing model of vehicle, rest two </w:t>
+        <w:t xml:space="preserve">serve for creating and editing </w:t>
+      </w:r>
+      <w:proofErr w:type="spellStart"/>
+      <w:r>
+        <w:t>HyperMesh</w:t>
+      </w:r>
+      <w:proofErr w:type="spellEnd"/>
+      <w:r>
+        <w:t xml:space="preserve"> </w:t>
+      </w:r>
+      <w:r>
+        <w:t xml:space="preserve">model of vehicle, rest two </w:t>
       </w:r>
       <w:r>
         <w:t>serve for maintenance of Part (Includes) database.</w:t>
@@ -1762,59 +3239,34 @@
         </w:rPr>
       </w:pPr>
       <w:r>
-        <w:t xml:space="preserve">It is not necessary to </w:t>
-      </w:r>
-      <w:r>
-        <w:t>GUI</w:t>
-      </w:r>
-      <w:r>
-        <w:t>,</w:t>
-      </w:r>
-      <w:r>
-        <w:t xml:space="preserve"> for managing database.</w:t>
-      </w:r>
-      <w:r>
-        <w:t xml:space="preserve"> </w:t>
-      </w:r>
-      <w:r>
-        <w:t>U</w:t>
-      </w:r>
-      <w:r>
-        <w:t>ser can also manage database as usual CSV in any editor (e.g. Excel), especially in case of extensive changes.</w:t>
-      </w:r>
-      <w:r>
-        <w:t xml:space="preserve"> </w:t>
-      </w:r>
-      <w:r>
-        <w:t xml:space="preserve">But in case of adding </w:t>
-      </w:r>
-      <w:r>
-        <w:t xml:space="preserve">or editing </w:t>
-      </w:r>
-      <w:r>
-        <w:t>single parts, using of GUI is</w:t>
-      </w:r>
-      <w:r>
-        <w:t xml:space="preserve"> more</w:t>
-      </w:r>
-      <w:r>
-        <w:t xml:space="preserve"> effective.</w:t>
-      </w:r>
-    </w:p>
-    <w:p/>
-    <w:p>
-      <w:pPr>
+        <w:t>It is not necessary to</w:t>
+      </w:r>
+      <w:r>
+        <w:t xml:space="preserve"> use</w:t>
+      </w:r>
+      <w:r>
+        <w:t xml:space="preserve"> GUI, for managing database. User can also manage database as usual CSV in any editor (e.g. Excel), especially in case of extensive changes. But in case of adding or editing single parts, using of GUI is more effective.</w:t>
+      </w:r>
+    </w:p>
+    <w:p>
+      <w:pPr>
+        <w:pStyle w:val="Nadpis3"/>
         <w:rPr>
           <w:rStyle w:val="Siln"/>
-        </w:rPr>
-      </w:pPr>
+          <w:b w:val="0"/>
+          <w:bCs w:val="0"/>
+        </w:rPr>
+      </w:pPr>
+      <w:bookmarkStart w:id="6" w:name="_Toc172809333"/>
       <w:r>
         <w:rPr>
           <w:rStyle w:val="Siln"/>
-        </w:rPr>
-        <w:lastRenderedPageBreak/>
+          <w:b w:val="0"/>
+          <w:bCs w:val="0"/>
+        </w:rPr>
         <w:t>Build-Up</w:t>
       </w:r>
+      <w:bookmarkEnd w:id="6"/>
     </w:p>
     <w:p>
       <w:r>
@@ -1858,7 +3310,7 @@
                     </pic:cNvPicPr>
                   </pic:nvPicPr>
                   <pic:blipFill>
-                    <a:blip r:embed="rId11">
+                    <a:blip r:embed="rId16">
                       <a:extLst>
                         <a:ext uri="{28A0092B-C50C-407E-A947-70E740481C1C}">
                           <a14:useLocalDpi xmlns:a14="http://schemas.microsoft.com/office/drawing/2010/main" val="0"/>
@@ -1989,7 +3441,7 @@
                 </mc:Choice>
                 <mc:Fallback>
                   <w:pict>
-                    <v:rect w14:anchorId="0CAD3871" id="Obdélník 2" o:spid="_x0000_s1026" style="position:absolute;margin-left:-.05pt;margin-top:1.65pt;width:14.4pt;height:10pt;z-index:251671552;visibility:visible;mso-wrap-style:square;mso-width-percent:0;mso-height-percent:0;mso-wrap-distance-left:9pt;mso-wrap-distance-top:0;mso-wrap-distance-right:9pt;mso-wrap-distance-bottom:0;mso-position-horizontal:absolute;mso-position-horizontal-relative:text;mso-position-vertical:absolute;mso-position-vertical-relative:text;mso-width-percent:0;mso-height-percent:0;mso-width-relative:margin;mso-height-relative:margin;v-text-anchor:middle" o:gfxdata="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" filled="f" strokecolor="#ffc000" strokeweight="4.5pt"/>
+                    <v:rect w14:anchorId="157193CA" id="Obdélník 2" o:spid="_x0000_s1026" style="position:absolute;margin-left:-.05pt;margin-top:1.65pt;width:14.4pt;height:10pt;z-index:251671552;visibility:visible;mso-wrap-style:square;mso-width-percent:0;mso-height-percent:0;mso-wrap-distance-left:9pt;mso-wrap-distance-top:0;mso-wrap-distance-right:9pt;mso-wrap-distance-bottom:0;mso-position-horizontal:absolute;mso-position-horizontal-relative:text;mso-position-vertical:absolute;mso-position-vertical-relative:text;mso-width-percent:0;mso-height-percent:0;mso-width-relative:margin;mso-height-relative:margin;v-text-anchor:middle" o:gfxdata="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" filled="f" strokecolor="#ffc000" strokeweight="4.5pt"/>
                   </w:pict>
                 </mc:Fallback>
               </mc:AlternateContent>
@@ -2094,7 +3546,7 @@
                 </mc:Choice>
                 <mc:Fallback>
                   <w:pict>
-                    <v:rect w14:anchorId="08F7523E" id="Obdélník 2" o:spid="_x0000_s1026" style="position:absolute;margin-left:-.05pt;margin-top:1.85pt;width:14.4pt;height:10pt;z-index:251672576;visibility:visible;mso-wrap-style:square;mso-width-percent:0;mso-height-percent:0;mso-wrap-distance-left:9pt;mso-wrap-distance-top:0;mso-wrap-distance-right:9pt;mso-wrap-distance-bottom:0;mso-position-horizontal:absolute;mso-position-horizontal-relative:text;mso-position-vertical:absolute;mso-position-vertical-relative:text;mso-width-percent:0;mso-height-percent:0;mso-width-relative:margin;mso-height-relative:margin;v-text-anchor:middle" o:gfxdata="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" filled="f" strokecolor="#00b050" strokeweight="4.5pt"/>
+                    <v:rect w14:anchorId="18B43BD0" id="Obdélník 2" o:spid="_x0000_s1026" style="position:absolute;margin-left:-.05pt;margin-top:1.85pt;width:14.4pt;height:10pt;z-index:251672576;visibility:visible;mso-wrap-style:square;mso-width-percent:0;mso-height-percent:0;mso-wrap-distance-left:9pt;mso-wrap-distance-top:0;mso-wrap-distance-right:9pt;mso-wrap-distance-bottom:0;mso-position-horizontal:absolute;mso-position-horizontal-relative:text;mso-position-vertical:absolute;mso-position-vertical-relative:text;mso-width-percent:0;mso-height-percent:0;mso-width-relative:margin;mso-height-relative:margin;v-text-anchor:middle" o:gfxdata="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" filled="f" strokecolor="#00b050" strokeweight="4.5pt"/>
                   </w:pict>
                 </mc:Fallback>
               </mc:AlternateContent>
@@ -2107,7 +3559,15 @@
           </w:tcPr>
           <w:p>
             <w:r>
-              <w:t>You can use the Save setup button to save the currently selected FTs and Vehicle specification as a template that you can return to at any time using the Load setup button. This template uses the yaml format for saving.</w:t>
+              <w:t xml:space="preserve">You can use the Save setup button to save the currently selected FTs and Vehicle specification as a template that you can return to at any time using the Load setup button. This template uses the </w:t>
+            </w:r>
+            <w:proofErr w:type="spellStart"/>
+            <w:r>
+              <w:t>yaml</w:t>
+            </w:r>
+            <w:proofErr w:type="spellEnd"/>
+            <w:r>
+              <w:t xml:space="preserve"> format for saving.</w:t>
             </w:r>
           </w:p>
         </w:tc>
@@ -2193,7 +3653,7 @@
                 </mc:Choice>
                 <mc:Fallback>
                   <w:pict>
-                    <v:rect w14:anchorId="68A3F349" id="Obdélník 2" o:spid="_x0000_s1026" style="position:absolute;margin-left:-.05pt;margin-top:1.6pt;width:14.4pt;height:10pt;z-index:251673600;visibility:visible;mso-wrap-style:square;mso-width-percent:0;mso-height-percent:0;mso-wrap-distance-left:9pt;mso-wrap-distance-top:0;mso-wrap-distance-right:9pt;mso-wrap-distance-bottom:0;mso-position-horizontal:absolute;mso-position-horizontal-relative:text;mso-position-vertical:absolute;mso-position-vertical-relative:text;mso-width-percent:0;mso-height-percent:0;mso-width-relative:margin;mso-height-relative:margin;v-text-anchor:middle" o:gfxdata="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" filled="f" strokecolor="yellow" strokeweight="4.5pt"/>
+                    <v:rect w14:anchorId="23FEBB47" id="Obdélník 2" o:spid="_x0000_s1026" style="position:absolute;margin-left:-.05pt;margin-top:1.6pt;width:14.4pt;height:10pt;z-index:251673600;visibility:visible;mso-wrap-style:square;mso-width-percent:0;mso-height-percent:0;mso-wrap-distance-left:9pt;mso-wrap-distance-top:0;mso-wrap-distance-right:9pt;mso-wrap-distance-bottom:0;mso-position-horizontal:absolute;mso-position-horizontal-relative:text;mso-position-vertical:absolute;mso-position-vertical-relative:text;mso-width-percent:0;mso-height-percent:0;mso-width-relative:margin;mso-height-relative:margin;v-text-anchor:middle" o:gfxdata="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" filled="f" strokecolor="yellow" strokeweight="4.5pt"/>
                   </w:pict>
                 </mc:Fallback>
               </mc:AlternateContent>
@@ -2292,7 +3752,7 @@
                 </mc:Choice>
                 <mc:Fallback>
                   <w:pict>
-                    <v:rect w14:anchorId="14378124" id="Obdélník 2" o:spid="_x0000_s1026" style="position:absolute;margin-left:-.05pt;margin-top:1.8pt;width:14.4pt;height:10pt;z-index:251674624;visibility:visible;mso-wrap-style:square;mso-width-percent:0;mso-height-percent:0;mso-wrap-distance-left:9pt;mso-wrap-distance-top:0;mso-wrap-distance-right:9pt;mso-wrap-distance-bottom:0;mso-position-horizontal:absolute;mso-position-horizontal-relative:text;mso-position-vertical:absolute;mso-position-vertical-relative:text;mso-width-percent:0;mso-height-percent:0;mso-width-relative:margin;mso-height-relative:margin;v-text-anchor:middle" o:gfxdata="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" filled="f" strokecolor="#0070c0" strokeweight="4.5pt"/>
+                    <v:rect w14:anchorId="1F7BF8B8" id="Obdélník 2" o:spid="_x0000_s1026" style="position:absolute;margin-left:-.05pt;margin-top:1.8pt;width:14.4pt;height:10pt;z-index:251674624;visibility:visible;mso-wrap-style:square;mso-width-percent:0;mso-height-percent:0;mso-wrap-distance-left:9pt;mso-wrap-distance-top:0;mso-wrap-distance-right:9pt;mso-wrap-distance-bottom:0;mso-position-horizontal:absolute;mso-position-horizontal-relative:text;mso-position-vertical:absolute;mso-position-vertical-relative:text;mso-width-percent:0;mso-height-percent:0;mso-width-relative:margin;mso-height-relative:margin;v-text-anchor:middle" o:gfxdata="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" filled="f" strokecolor="#0070c0" strokeweight="4.5pt"/>
                   </w:pict>
                 </mc:Fallback>
               </mc:AlternateContent>
@@ -2317,10 +3777,19 @@
               <w:t>H</w:t>
             </w:r>
             <w:r>
-              <w:t>ierarchy yaml</w:t>
-            </w:r>
-            <w:r>
-              <w:t>. Notice that first level of FT groups is divided to columns. Other levers of FT groups are then under superior group and is visually indented from the left side. Every group with bold title contains relevant FTs</w:t>
+              <w:t xml:space="preserve">ierarchy </w:t>
+            </w:r>
+            <w:proofErr w:type="spellStart"/>
+            <w:r>
+              <w:t>yaml</w:t>
+            </w:r>
+            <w:proofErr w:type="spellEnd"/>
+            <w:r>
+              <w:t xml:space="preserve">. Notice that first level of FT groups is divided to columns. Other levers of FT groups are </w:t>
+            </w:r>
+            <w:r>
+              <w:lastRenderedPageBreak/>
+              <w:t>then under superior group and is visually indented from the left side. Every group with bold title contains relevant FTs</w:t>
             </w:r>
           </w:p>
         </w:tc>
@@ -2340,6 +3809,7 @@
               <w:rPr>
                 <w:noProof/>
               </w:rPr>
+              <w:lastRenderedPageBreak/>
               <mc:AlternateContent>
                 <mc:Choice Requires="wps">
                   <w:drawing>
@@ -2411,7 +3881,7 @@
                 </mc:Choice>
                 <mc:Fallback>
                   <w:pict>
-                    <v:rect w14:anchorId="3F4D7CFD" id="Obdélník 2" o:spid="_x0000_s1026" style="position:absolute;margin-left:-.05pt;margin-top:1.8pt;width:14.4pt;height:10pt;z-index:251676672;visibility:visible;mso-wrap-style:square;mso-width-percent:0;mso-height-percent:0;mso-wrap-distance-left:9pt;mso-wrap-distance-top:0;mso-wrap-distance-right:9pt;mso-wrap-distance-bottom:0;mso-position-horizontal:absolute;mso-position-horizontal-relative:text;mso-position-vertical:absolute;mso-position-vertical-relative:text;mso-width-percent:0;mso-height-percent:0;mso-width-relative:margin;mso-height-relative:margin;v-text-anchor:middle" o:gfxdata="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" filled="f" strokecolor="#00b0f0" strokeweight="4.5pt"/>
+                    <v:rect w14:anchorId="1C88E66A" id="Obdélník 2" o:spid="_x0000_s1026" style="position:absolute;margin-left:-.05pt;margin-top:1.8pt;width:14.4pt;height:10pt;z-index:251676672;visibility:visible;mso-wrap-style:square;mso-width-percent:0;mso-height-percent:0;mso-wrap-distance-left:9pt;mso-wrap-distance-top:0;mso-wrap-distance-right:9pt;mso-wrap-distance-bottom:0;mso-position-horizontal:absolute;mso-position-horizontal-relative:text;mso-position-vertical:absolute;mso-position-vertical-relative:text;mso-width-percent:0;mso-height-percent:0;mso-width-relative:margin;mso-height-relative:margin;v-text-anchor:middle" o:gfxdata="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" filled="f" strokecolor="#00b0f0" strokeweight="4.5pt"/>
                   </w:pict>
                 </mc:Fallback>
               </mc:AlternateContent>
@@ -2433,7 +3903,15 @@
               <w:t xml:space="preserve"> a vehicle model in selected configuration</w:t>
             </w:r>
             <w:r>
-              <w:t>. When there is already opened model in HyperMesh, this model is preserved and the selected FTs are imported into it.</w:t>
+              <w:t xml:space="preserve">. When there is already opened model in </w:t>
+            </w:r>
+            <w:proofErr w:type="spellStart"/>
+            <w:r>
+              <w:t>HyperMesh</w:t>
+            </w:r>
+            <w:proofErr w:type="spellEnd"/>
+            <w:r>
+              <w:t>, this model is preserved and the selected FTs are imported into it.</w:t>
             </w:r>
           </w:p>
         </w:tc>
@@ -2524,7 +4002,7 @@
                 </mc:Choice>
                 <mc:Fallback>
                   <w:pict>
-                    <v:rect w14:anchorId="35065D9E" id="Obdélník 2" o:spid="_x0000_s1026" style="position:absolute;margin-left:-.05pt;margin-top:1.8pt;width:14.4pt;height:10pt;z-index:251678720;visibility:visible;mso-wrap-style:square;mso-width-percent:0;mso-height-percent:0;mso-wrap-distance-left:9pt;mso-wrap-distance-top:0;mso-wrap-distance-right:9pt;mso-wrap-distance-bottom:0;mso-position-horizontal:absolute;mso-position-horizontal-relative:text;mso-position-vertical:absolute;mso-position-vertical-relative:text;mso-width-percent:0;mso-height-percent:0;mso-width-relative:margin;mso-height-relative:margin;v-text-anchor:middle" o:gfxdata="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" filled="f" strokecolor="#7030a0" strokeweight="4.5pt"/>
+                    <v:rect w14:anchorId="640C8D21" id="Obdélník 2" o:spid="_x0000_s1026" style="position:absolute;margin-left:-.05pt;margin-top:1.8pt;width:14.4pt;height:10pt;z-index:251678720;visibility:visible;mso-wrap-style:square;mso-width-percent:0;mso-height-percent:0;mso-wrap-distance-left:9pt;mso-wrap-distance-top:0;mso-wrap-distance-right:9pt;mso-wrap-distance-bottom:0;mso-position-horizontal:absolute;mso-position-horizontal-relative:text;mso-position-vertical:absolute;mso-position-vertical-relative:text;mso-width-percent:0;mso-height-percent:0;mso-width-relative:margin;mso-height-relative:margin;v-text-anchor:middle" o:gfxdata="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" filled="f" strokecolor="#7030a0" strokeweight="4.5pt"/>
                   </w:pict>
                 </mc:Fallback>
               </mc:AlternateContent>
@@ -2577,7 +4055,23 @@
         <w:t>have an existing include file for the currently selected solver interface</w:t>
       </w:r>
       <w:r>
-        <w:t xml:space="preserve"> (if Radioss include file is missing for a part and Radioss interface is selected in the window, the part is not shown in selection boxes)</w:t>
+        <w:t xml:space="preserve"> (if </w:t>
+      </w:r>
+      <w:proofErr w:type="spellStart"/>
+      <w:r>
+        <w:t>Radioss</w:t>
+      </w:r>
+      <w:proofErr w:type="spellEnd"/>
+      <w:r>
+        <w:t xml:space="preserve"> include file is missing for a part and </w:t>
+      </w:r>
+      <w:proofErr w:type="spellStart"/>
+      <w:r>
+        <w:t>Radioss</w:t>
+      </w:r>
+      <w:proofErr w:type="spellEnd"/>
+      <w:r>
+        <w:t xml:space="preserve"> interface is selected in the window, the part is not shown in selection boxes)</w:t>
       </w:r>
     </w:p>
     <w:p>
@@ -2594,20 +4088,26 @@
     </w:p>
     <w:p>
       <w:pPr>
+        <w:pStyle w:val="Nadpis3"/>
         <w:rPr>
           <w:rStyle w:val="Siln"/>
-        </w:rPr>
-      </w:pPr>
+          <w:b w:val="0"/>
+          <w:bCs w:val="0"/>
+        </w:rPr>
+      </w:pPr>
+      <w:bookmarkStart w:id="7" w:name="_Toc172809334"/>
       <w:r>
         <w:rPr>
           <w:rStyle w:val="Siln"/>
+          <w:b w:val="0"/>
+          <w:bCs w:val="0"/>
         </w:rPr>
         <w:t>Edit Vehicle</w:t>
       </w:r>
-    </w:p>
-    <w:p>
-      <w:r>
-        <w:lastRenderedPageBreak/>
+      <w:bookmarkEnd w:id="7"/>
+    </w:p>
+    <w:p>
+      <w:r>
         <w:t>Serves for editing currently loaded model of vehicle. It loads all current includes into setup table and user can deselect them to remove it, change the selection to replace them and select new to add new.</w:t>
       </w:r>
     </w:p>
@@ -2631,22 +4131,36 @@
         <w:t xml:space="preserve"> When user wants to change solver interface of current setup, it is recommended to Save setup via button in Edit Vehicle, then </w:t>
       </w:r>
       <w:r>
-        <w:t>open New (empty) model in HyperMesh, open Build Up, load previously saved setup, change solver interface and Build-up this new model.</w:t>
-      </w:r>
-    </w:p>
-    <w:p/>
-    <w:p>
-      <w:pPr>
+        <w:t xml:space="preserve">open New (empty) model in </w:t>
+      </w:r>
+      <w:proofErr w:type="spellStart"/>
+      <w:r>
+        <w:t>HyperMesh</w:t>
+      </w:r>
+      <w:proofErr w:type="spellEnd"/>
+      <w:r>
+        <w:t>, open Build Up, load previously saved setup, change solver interface and Build-up this new model.</w:t>
+      </w:r>
+    </w:p>
+    <w:p>
+      <w:pPr>
+        <w:pStyle w:val="Nadpis3"/>
         <w:rPr>
           <w:rStyle w:val="Siln"/>
-        </w:rPr>
-      </w:pPr>
+          <w:b w:val="0"/>
+          <w:bCs w:val="0"/>
+        </w:rPr>
+      </w:pPr>
+      <w:bookmarkStart w:id="8" w:name="_Toc172809335"/>
       <w:r>
         <w:rPr>
           <w:rStyle w:val="Siln"/>
+          <w:b w:val="0"/>
+          <w:bCs w:val="0"/>
         </w:rPr>
         <w:t>Add Part</w:t>
       </w:r>
+      <w:bookmarkEnd w:id="8"/>
     </w:p>
     <w:p>
       <w:r>
@@ -2681,6 +4195,7 @@
       <w:r>
         <w:rPr>
           <w:rStyle w:val="Siln"/>
+          <w:noProof/>
         </w:rPr>
         <w:drawing>
           <wp:inline distT="0" distB="0" distL="0" distR="0" wp14:anchorId="7DAC54B1" wp14:editId="5739FFA3">
@@ -2698,7 +4213,7 @@
                     <pic:cNvPicPr/>
                   </pic:nvPicPr>
                   <pic:blipFill>
-                    <a:blip r:embed="rId12"/>
+                    <a:blip r:embed="rId17"/>
                     <a:stretch>
                       <a:fillRect/>
                     </a:stretch>
@@ -2754,7 +4269,7 @@
                     </pic:cNvPicPr>
                   </pic:nvPicPr>
                   <pic:blipFill>
-                    <a:blip r:embed="rId13">
+                    <a:blip r:embed="rId18">
                       <a:extLst>
                         <a:ext uri="{28A0092B-C50C-407E-A947-70E740481C1C}">
                           <a14:useLocalDpi xmlns:a14="http://schemas.microsoft.com/office/drawing/2010/main" val="0"/>
@@ -2885,7 +4400,7 @@
                 </mc:Choice>
                 <mc:Fallback>
                   <w:pict>
-                    <v:rect w14:anchorId="34A4FB68" id="Obdélník 2" o:spid="_x0000_s1026" style="position:absolute;margin-left:-.05pt;margin-top:1.65pt;width:14.4pt;height:10pt;z-index:251680768;visibility:visible;mso-wrap-style:square;mso-width-percent:0;mso-height-percent:0;mso-wrap-distance-left:9pt;mso-wrap-distance-top:0;mso-wrap-distance-right:9pt;mso-wrap-distance-bottom:0;mso-position-horizontal:absolute;mso-position-horizontal-relative:text;mso-position-vertical:absolute;mso-position-vertical-relative:text;mso-width-percent:0;mso-height-percent:0;mso-width-relative:margin;mso-height-relative:margin;v-text-anchor:middle" o:gfxdata="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" filled="f" strokecolor="red" strokeweight="4.5pt"/>
+                    <v:rect w14:anchorId="1B5FF9FB" id="Obdélník 2" o:spid="_x0000_s1026" style="position:absolute;margin-left:-.05pt;margin-top:1.65pt;width:14.4pt;height:10pt;z-index:251680768;visibility:visible;mso-wrap-style:square;mso-width-percent:0;mso-height-percent:0;mso-wrap-distance-left:9pt;mso-wrap-distance-top:0;mso-wrap-distance-right:9pt;mso-wrap-distance-bottom:0;mso-position-horizontal:absolute;mso-position-horizontal-relative:text;mso-position-vertical:absolute;mso-position-vertical-relative:text;mso-width-percent:0;mso-height-percent:0;mso-width-relative:margin;mso-height-relative:margin;v-text-anchor:middle" o:gfxdata="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" filled="f" strokecolor="red" strokeweight="4.5pt"/>
                   </w:pict>
                 </mc:Fallback>
               </mc:AlternateContent>
@@ -2904,7 +4419,21 @@
               <w:rPr>
                 <w:lang w:val="cs-CZ"/>
               </w:rPr>
-              <w:t xml:space="preserve"> OS file </w:t>
+              <w:t xml:space="preserve"> OS </w:t>
+            </w:r>
+            <w:proofErr w:type="spellStart"/>
+            <w:r>
+              <w:rPr>
+                <w:lang w:val="cs-CZ"/>
+              </w:rPr>
+              <w:t>file</w:t>
+            </w:r>
+            <w:proofErr w:type="spellEnd"/>
+            <w:r>
+              <w:rPr>
+                <w:lang w:val="cs-CZ"/>
+              </w:rPr>
+              <w:t xml:space="preserve"> </w:t>
             </w:r>
             <w:r>
               <w:t>| Radios file</w:t>
@@ -2993,7 +4522,7 @@
                 </mc:Choice>
                 <mc:Fallback>
                   <w:pict>
-                    <v:rect w14:anchorId="43B965EE" id="Obdélník 2" o:spid="_x0000_s1026" style="position:absolute;margin-left:-.05pt;margin-top:1.85pt;width:14.4pt;height:10pt;z-index:251681792;visibility:visible;mso-wrap-style:square;mso-width-percent:0;mso-height-percent:0;mso-wrap-distance-left:9pt;mso-wrap-distance-top:0;mso-wrap-distance-right:9pt;mso-wrap-distance-bottom:0;mso-position-horizontal:absolute;mso-position-horizontal-relative:text;mso-position-vertical:absolute;mso-position-vertical-relative:text;mso-width-percent:0;mso-height-percent:0;mso-width-relative:margin;mso-height-relative:margin;v-text-anchor:middle" o:gfxdata="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" filled="f" strokecolor="#4472c4 [3204]" strokeweight="4.5pt"/>
+                    <v:rect w14:anchorId="66DE7C56" id="Obdélník 2" o:spid="_x0000_s1026" style="position:absolute;margin-left:-.05pt;margin-top:1.85pt;width:14.4pt;height:10pt;z-index:251681792;visibility:visible;mso-wrap-style:square;mso-width-percent:0;mso-height-percent:0;mso-wrap-distance-left:9pt;mso-wrap-distance-top:0;mso-wrap-distance-right:9pt;mso-wrap-distance-bottom:0;mso-position-horizontal:absolute;mso-position-horizontal-relative:text;mso-position-vertical:absolute;mso-position-vertical-relative:text;mso-width-percent:0;mso-height-percent:0;mso-width-relative:margin;mso-height-relative:margin;v-text-anchor:middle" o:gfxdata="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" filled="f" strokecolor="#4472c4 [3204]" strokeweight="4.5pt"/>
                   </w:pict>
                 </mc:Fallback>
               </mc:AlternateContent>
@@ -3097,7 +4626,7 @@
                 </mc:Choice>
                 <mc:Fallback>
                   <w:pict>
-                    <v:rect w14:anchorId="6CC94C10" id="Obdélník 2" o:spid="_x0000_s1026" style="position:absolute;margin-left:-.05pt;margin-top:1.6pt;width:14.4pt;height:10pt;z-index:251682816;visibility:visible;mso-wrap-style:square;mso-width-percent:0;mso-height-percent:0;mso-wrap-distance-left:9pt;mso-wrap-distance-top:0;mso-wrap-distance-right:9pt;mso-wrap-distance-bottom:0;mso-position-horizontal:absolute;mso-position-horizontal-relative:text;mso-position-vertical:absolute;mso-position-vertical-relative:text;mso-width-percent:0;mso-height-percent:0;mso-width-relative:margin;mso-height-relative:margin;v-text-anchor:middle" o:gfxdata="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" filled="f" strokecolor="#00b050" strokeweight="4.5pt"/>
+                    <v:rect w14:anchorId="3B4DE8F5" id="Obdélník 2" o:spid="_x0000_s1026" style="position:absolute;margin-left:-.05pt;margin-top:1.6pt;width:14.4pt;height:10pt;z-index:251682816;visibility:visible;mso-wrap-style:square;mso-width-percent:0;mso-height-percent:0;mso-wrap-distance-left:9pt;mso-wrap-distance-top:0;mso-wrap-distance-right:9pt;mso-wrap-distance-bottom:0;mso-position-horizontal:absolute;mso-position-horizontal-relative:text;mso-position-vertical:absolute;mso-position-vertical-relative:text;mso-width-percent:0;mso-height-percent:0;mso-width-relative:margin;mso-height-relative:margin;v-text-anchor:middle" o:gfxdata="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" filled="f" strokecolor="#00b050" strokeweight="4.5pt"/>
                   </w:pict>
                 </mc:Fallback>
               </mc:AlternateContent>
@@ -3112,8 +4641,13 @@
             <w:r>
               <w:t xml:space="preserve">Compatibility with </w:t>
             </w:r>
-            <w:r>
-              <w:t>superordinant FTs</w:t>
+            <w:proofErr w:type="spellStart"/>
+            <w:r>
+              <w:t>superordinant</w:t>
+            </w:r>
+            <w:proofErr w:type="spellEnd"/>
+            <w:r>
+              <w:t xml:space="preserve"> FTs</w:t>
             </w:r>
           </w:p>
         </w:tc>
@@ -3199,7 +4733,7 @@
                 </mc:Choice>
                 <mc:Fallback>
                   <w:pict>
-                    <v:rect w14:anchorId="100DC30E" id="Obdélník 2" o:spid="_x0000_s1026" style="position:absolute;margin-left:-.05pt;margin-top:1.8pt;width:14.4pt;height:10pt;z-index:251683840;visibility:visible;mso-wrap-style:square;mso-width-percent:0;mso-height-percent:0;mso-wrap-distance-left:9pt;mso-wrap-distance-top:0;mso-wrap-distance-right:9pt;mso-wrap-distance-bottom:0;mso-position-horizontal:absolute;mso-position-horizontal-relative:text;mso-position-vertical:absolute;mso-position-vertical-relative:text;mso-width-percent:0;mso-height-percent:0;mso-width-relative:margin;mso-height-relative:margin;v-text-anchor:middle" o:gfxdata="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" filled="f" strokecolor="#ffc000 [3207]" strokeweight="4.5pt"/>
+                    <v:rect w14:anchorId="22047208" id="Obdélník 2" o:spid="_x0000_s1026" style="position:absolute;margin-left:-.05pt;margin-top:1.8pt;width:14.4pt;height:10pt;z-index:251683840;visibility:visible;mso-wrap-style:square;mso-width-percent:0;mso-height-percent:0;mso-wrap-distance-left:9pt;mso-wrap-distance-top:0;mso-wrap-distance-right:9pt;mso-wrap-distance-bottom:0;mso-position-horizontal:absolute;mso-position-horizontal-relative:text;mso-position-vertical:absolute;mso-position-vertical-relative:text;mso-width-percent:0;mso-height-percent:0;mso-width-relative:margin;mso-height-relative:margin;v-text-anchor:middle" o:gfxdata="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" filled="f" strokecolor="#ffc000 [3207]" strokeweight="4.5pt"/>
                   </w:pict>
                 </mc:Fallback>
               </mc:AlternateContent>
@@ -3214,17 +4748,13 @@
             <w:r>
               <w:t xml:space="preserve">Compatibility with </w:t>
             </w:r>
-            <w:r>
-              <w:t>s</w:t>
-            </w:r>
-            <w:r>
-              <w:t>u</w:t>
-            </w:r>
-            <w:r>
-              <w:t>b</w:t>
-            </w:r>
-            <w:r>
-              <w:t>ordinant FTs</w:t>
+            <w:proofErr w:type="spellStart"/>
+            <w:r>
+              <w:t>subordinant</w:t>
+            </w:r>
+            <w:proofErr w:type="spellEnd"/>
+            <w:r>
+              <w:t xml:space="preserve"> FTs</w:t>
             </w:r>
           </w:p>
         </w:tc>
@@ -3315,7 +4845,7 @@
                 </mc:Choice>
                 <mc:Fallback>
                   <w:pict>
-                    <v:rect w14:anchorId="78E9E7EB" id="Obdélník 2" o:spid="_x0000_s1026" style="position:absolute;margin-left:-.05pt;margin-top:1.8pt;width:14.4pt;height:10pt;z-index:251685888;visibility:visible;mso-wrap-style:square;mso-width-percent:0;mso-height-percent:0;mso-wrap-distance-left:9pt;mso-wrap-distance-top:0;mso-wrap-distance-right:9pt;mso-wrap-distance-bottom:0;mso-position-horizontal:absolute;mso-position-horizontal-relative:text;mso-position-vertical:absolute;mso-position-vertical-relative:text;mso-width-percent:0;mso-height-percent:0;mso-width-relative:margin;mso-height-relative:margin;v-text-anchor:middle" o:gfxdata="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" filled="f" strokecolor="#7030a0" strokeweight="4.5pt"/>
+                    <v:rect w14:anchorId="1D25114B" id="Obdélník 2" o:spid="_x0000_s1026" style="position:absolute;margin-left:-.05pt;margin-top:1.8pt;width:14.4pt;height:10pt;z-index:251685888;visibility:visible;mso-wrap-style:square;mso-width-percent:0;mso-height-percent:0;mso-wrap-distance-left:9pt;mso-wrap-distance-top:0;mso-wrap-distance-right:9pt;mso-wrap-distance-bottom:0;mso-position-horizontal:absolute;mso-position-horizontal-relative:text;mso-position-vertical:absolute;mso-position-vertical-relative:text;mso-width-percent:0;mso-height-percent:0;mso-width-relative:margin;mso-height-relative:margin;v-text-anchor:middle" o:gfxdata="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" filled="f" strokecolor="#7030a0" strokeweight="4.5pt"/>
                   </w:pict>
                 </mc:Fallback>
               </mc:AlternateContent>
@@ -3355,19 +4885,25 @@
         <w:t xml:space="preserve"> chapter in this document.</w:t>
       </w:r>
     </w:p>
-    <w:p/>
-    <w:p>
-      <w:pPr>
+    <w:p>
+      <w:pPr>
+        <w:pStyle w:val="Nadpis3"/>
         <w:rPr>
           <w:rStyle w:val="Siln"/>
-        </w:rPr>
-      </w:pPr>
+          <w:b w:val="0"/>
+          <w:bCs w:val="0"/>
+        </w:rPr>
+      </w:pPr>
+      <w:bookmarkStart w:id="9" w:name="_Toc172809336"/>
       <w:r>
         <w:rPr>
           <w:rStyle w:val="Siln"/>
+          <w:b w:val="0"/>
+          <w:bCs w:val="0"/>
         </w:rPr>
         <w:t>Edit Part</w:t>
       </w:r>
+      <w:bookmarkEnd w:id="9"/>
     </w:p>
     <w:p>
       <w:r>
@@ -3390,6 +4926,9 @@
     </w:p>
     <w:p>
       <w:r>
+        <w:rPr>
+          <w:noProof/>
+        </w:rPr>
         <w:lastRenderedPageBreak/>
         <w:drawing>
           <wp:inline distT="0" distB="0" distL="0" distR="0" wp14:anchorId="6F1F1FDE" wp14:editId="74E56DC2">
@@ -3407,7 +4946,7 @@
                     <pic:cNvPicPr/>
                   </pic:nvPicPr>
                   <pic:blipFill>
-                    <a:blip r:embed="rId14"/>
+                    <a:blip r:embed="rId19"/>
                     <a:stretch>
                       <a:fillRect/>
                     </a:stretch>
@@ -3430,10 +4969,7 @@
     </w:p>
     <w:p>
       <w:r>
-        <w:t>After editing the data, user continues by clicking Set compatibility.</w:t>
-      </w:r>
-      <w:r>
-        <w:t xml:space="preserve"> That opens again new window same as in Add Part dialog, but with one difference: For confirmation there not only one button, but two of them:</w:t>
+        <w:t>After editing the data, user continues by clicking Set compatibility. That opens again new window same as in Add Part dialog, but with one difference: For confirmation there not only one button, but two of them:</w:t>
       </w:r>
     </w:p>
     <w:p>
@@ -3474,9 +5010,8 @@
         <w:t xml:space="preserve"> – it leaves original part untouched, and uses all filled data (including data in previous window) for creating new part. This is very effectively way to add new part which has same or similar compatibility as any already existing part in DB</w:t>
       </w:r>
     </w:p>
-    <w:p/>
-    <w:p/>
     <w:sectPr>
+      <w:footerReference w:type="default" r:id="rId20"/>
       <w:pgSz w:w="11906" w:h="16838"/>
       <w:pgMar w:top="1440" w:right="1440" w:bottom="1440" w:left="1440" w:header="708" w:footer="708" w:gutter="0"/>
       <w:cols w:space="708"/>
@@ -3486,6 +5021,102 @@
 </w:document>
 </file>
 
+<file path=word/endnotes.xml><?xml version="1.0" encoding="utf-8"?>
+<w:endnotes xmlns:wpc="http://schemas.microsoft.com/office/word/2010/wordprocessingCanvas" xmlns:cx="http://schemas.microsoft.com/office/drawing/2014/chartex" xmlns:cx1="http://schemas.microsoft.com/office/drawing/2015/9/8/chartex" xmlns:cx2="http://schemas.microsoft.com/office/drawing/2015/10/21/chartex" xmlns:cx3="http://schemas.microsoft.com/office/drawing/2016/5/9/chartex" xmlns:cx4="http://schemas.microsoft.com/office/drawing/2016/5/10/chartex" xmlns:cx5="http://schemas.microsoft.com/office/drawing/2016/5/11/chartex" xmlns:cx6="http://schemas.microsoft.com/office/drawing/2016/5/12/chartex" xmlns:cx7="http://schemas.microsoft.com/office/drawing/2016/5/13/chartex" xmlns:cx8="http://schemas.microsoft.com/office/drawing/2016/5/14/chartex" xmlns:mc="http://schemas.openxmlformats.org/markup-compatibility/2006" xmlns:aink="http://schemas.microsoft.com/office/drawing/2016/ink" xmlns:am3d="http://schemas.microsoft.com/office/drawing/2017/model3d" xmlns:o="urn:schemas-microsoft-com:office:office" xmlns:oel="http://schemas.microsoft.com/office/2019/extlst" xmlns:r="http://schemas.openxmlformats.org/officeDocument/2006/relationships" xmlns:m="http://schemas.openxmlformats.org/officeDocument/2006/math" xmlns:v="urn:schemas-microsoft-com:vml" xmlns:wp14="http://schemas.microsoft.com/office/word/2010/wordprocessingDrawing" xmlns:wp="http://schemas.openxmlformats.org/drawingml/2006/wordprocessingDrawing" xmlns:w10="urn:schemas-microsoft-com:office:word" xmlns:w="http://schemas.openxmlformats.org/wordprocessingml/2006/main" xmlns:w14="http://schemas.microsoft.com/office/word/2010/wordml" xmlns:w15="http://schemas.microsoft.com/office/word/2012/wordml" xmlns:w16cex="http://schemas.microsoft.com/office/word/2018/wordml/cex" xmlns:w16cid="http://schemas.microsoft.com/office/word/2016/wordml/cid" xmlns:w16="http://schemas.microsoft.com/office/word/2018/wordml" xmlns:w16du="http://schemas.microsoft.com/office/word/2023/wordml/word16du" xmlns:w16sdtdh="http://schemas.microsoft.com/office/word/2020/wordml/sdtdatahash" xmlns:w16se="http://schemas.microsoft.com/office/word/2015/wordml/symex" xmlns:wpg="http://schemas.microsoft.com/office/word/2010/wordprocessingGroup" xmlns:wpi="http://schemas.microsoft.com/office/word/2010/wordprocessingInk" xmlns:wne="http://schemas.microsoft.com/office/word/2006/wordml" xmlns:wps="http://schemas.microsoft.com/office/word/2010/wordprocessingShape" mc:Ignorable="w14 w15 w16se w16cid w16 w16cex w16sdtdh w16du wp14">
+  <w:endnote w:type="separator" w:id="-1">
+    <w:p>
+      <w:pPr>
+        <w:spacing w:after="0" w:line="240" w:lineRule="auto"/>
+      </w:pPr>
+      <w:r>
+        <w:separator/>
+      </w:r>
+    </w:p>
+  </w:endnote>
+  <w:endnote w:type="continuationSeparator" w:id="0">
+    <w:p>
+      <w:pPr>
+        <w:spacing w:after="0" w:line="240" w:lineRule="auto"/>
+      </w:pPr>
+      <w:r>
+        <w:continuationSeparator/>
+      </w:r>
+    </w:p>
+  </w:endnote>
+</w:endnotes>
+</file>
+
+<file path=word/footer1.xml><?xml version="1.0" encoding="utf-8"?>
+<w:ftr xmlns:wpc="http://schemas.microsoft.com/office/word/2010/wordprocessingCanvas" xmlns:cx="http://schemas.microsoft.com/office/drawing/2014/chartex" xmlns:cx1="http://schemas.microsoft.com/office/drawing/2015/9/8/chartex" xmlns:cx2="http://schemas.microsoft.com/office/drawing/2015/10/21/chartex" xmlns:cx3="http://schemas.microsoft.com/office/drawing/2016/5/9/chartex" xmlns:cx4="http://schemas.microsoft.com/office/drawing/2016/5/10/chartex" xmlns:cx5="http://schemas.microsoft.com/office/drawing/2016/5/11/chartex" xmlns:cx6="http://schemas.microsoft.com/office/drawing/2016/5/12/chartex" xmlns:cx7="http://schemas.microsoft.com/office/drawing/2016/5/13/chartex" xmlns:cx8="http://schemas.microsoft.com/office/drawing/2016/5/14/chartex" xmlns:mc="http://schemas.openxmlformats.org/markup-compatibility/2006" xmlns:aink="http://schemas.microsoft.com/office/drawing/2016/ink" xmlns:am3d="http://schemas.microsoft.com/office/drawing/2017/model3d" xmlns:o="urn:schemas-microsoft-com:office:office" xmlns:oel="http://schemas.microsoft.com/office/2019/extlst" xmlns:r="http://schemas.openxmlformats.org/officeDocument/2006/relationships" xmlns:m="http://schemas.openxmlformats.org/officeDocument/2006/math" xmlns:v="urn:schemas-microsoft-com:vml" xmlns:wp14="http://schemas.microsoft.com/office/word/2010/wordprocessingDrawing" xmlns:wp="http://schemas.openxmlformats.org/drawingml/2006/wordprocessingDrawing" xmlns:w10="urn:schemas-microsoft-com:office:word" xmlns:w="http://schemas.openxmlformats.org/wordprocessingml/2006/main" xmlns:w14="http://schemas.microsoft.com/office/word/2010/wordml" xmlns:w15="http://schemas.microsoft.com/office/word/2012/wordml" xmlns:w16cex="http://schemas.microsoft.com/office/word/2018/wordml/cex" xmlns:w16cid="http://schemas.microsoft.com/office/word/2016/wordml/cid" xmlns:w16="http://schemas.microsoft.com/office/word/2018/wordml" xmlns:w16du="http://schemas.microsoft.com/office/word/2023/wordml/word16du" xmlns:w16sdtdh="http://schemas.microsoft.com/office/word/2020/wordml/sdtdatahash" xmlns:w16se="http://schemas.microsoft.com/office/word/2015/wordml/symex" xmlns:wpg="http://schemas.microsoft.com/office/word/2010/wordprocessingGroup" xmlns:wpi="http://schemas.microsoft.com/office/word/2010/wordprocessingInk" xmlns:wne="http://schemas.microsoft.com/office/word/2006/wordml" xmlns:wps="http://schemas.microsoft.com/office/word/2010/wordprocessingShape" mc:Ignorable="w14 w15 w16se w16cid w16 w16cex w16sdtdh w16du wp14">
+  <w:sdt>
+    <w:sdtPr>
+      <w:id w:val="1863553262"/>
+      <w:docPartObj>
+        <w:docPartGallery w:val="Page Numbers (Bottom of Page)"/>
+        <w:docPartUnique/>
+      </w:docPartObj>
+    </w:sdtPr>
+    <w:sdtEndPr/>
+    <w:sdtContent>
+      <w:p>
+        <w:pPr>
+          <w:pStyle w:val="Zpat"/>
+          <w:jc w:val="center"/>
+        </w:pPr>
+        <w:r>
+          <w:fldChar w:fldCharType="begin"/>
+        </w:r>
+        <w:r>
+          <w:instrText>PAGE   \* MERGEFORMAT</w:instrText>
+        </w:r>
+        <w:r>
+          <w:fldChar w:fldCharType="separate"/>
+        </w:r>
+        <w:r>
+          <w:rPr>
+            <w:lang w:val="cs-CZ"/>
+          </w:rPr>
+          <w:t>2</w:t>
+        </w:r>
+        <w:r>
+          <w:fldChar w:fldCharType="end"/>
+        </w:r>
+      </w:p>
+    </w:sdtContent>
+  </w:sdt>
+  <w:p>
+    <w:pPr>
+      <w:pStyle w:val="Zpat"/>
+    </w:pPr>
+  </w:p>
+</w:ftr>
+</file>
+
+<file path=word/footnotes.xml><?xml version="1.0" encoding="utf-8"?>
+<w:footnotes xmlns:wpc="http://schemas.microsoft.com/office/word/2010/wordprocessingCanvas" xmlns:cx="http://schemas.microsoft.com/office/drawing/2014/chartex" xmlns:cx1="http://schemas.microsoft.com/office/drawing/2015/9/8/chartex" xmlns:cx2="http://schemas.microsoft.com/office/drawing/2015/10/21/chartex" xmlns:cx3="http://schemas.microsoft.com/office/drawing/2016/5/9/chartex" xmlns:cx4="http://schemas.microsoft.com/office/drawing/2016/5/10/chartex" xmlns:cx5="http://schemas.microsoft.com/office/drawing/2016/5/11/chartex" xmlns:cx6="http://schemas.microsoft.com/office/drawing/2016/5/12/chartex" xmlns:cx7="http://schemas.microsoft.com/office/drawing/2016/5/13/chartex" xmlns:cx8="http://schemas.microsoft.com/office/drawing/2016/5/14/chartex" xmlns:mc="http://schemas.openxmlformats.org/markup-compatibility/2006" xmlns:aink="http://schemas.microsoft.com/office/drawing/2016/ink" xmlns:am3d="http://schemas.microsoft.com/office/drawing/2017/model3d" xmlns:o="urn:schemas-microsoft-com:office:office" xmlns:oel="http://schemas.microsoft.com/office/2019/extlst" xmlns:r="http://schemas.openxmlformats.org/officeDocument/2006/relationships" xmlns:m="http://schemas.openxmlformats.org/officeDocument/2006/math" xmlns:v="urn:schemas-microsoft-com:vml" xmlns:wp14="http://schemas.microsoft.com/office/word/2010/wordprocessingDrawing" xmlns:wp="http://schemas.openxmlformats.org/drawingml/2006/wordprocessingDrawing" xmlns:w10="urn:schemas-microsoft-com:office:word" xmlns:w="http://schemas.openxmlformats.org/wordprocessingml/2006/main" xmlns:w14="http://schemas.microsoft.com/office/word/2010/wordml" xmlns:w15="http://schemas.microsoft.com/office/word/2012/wordml" xmlns:w16cex="http://schemas.microsoft.com/office/word/2018/wordml/cex" xmlns:w16cid="http://schemas.microsoft.com/office/word/2016/wordml/cid" xmlns:w16="http://schemas.microsoft.com/office/word/2018/wordml" xmlns:w16du="http://schemas.microsoft.com/office/word/2023/wordml/word16du" xmlns:w16sdtdh="http://schemas.microsoft.com/office/word/2020/wordml/sdtdatahash" xmlns:w16se="http://schemas.microsoft.com/office/word/2015/wordml/symex" xmlns:wpg="http://schemas.microsoft.com/office/word/2010/wordprocessingGroup" xmlns:wpi="http://schemas.microsoft.com/office/word/2010/wordprocessingInk" xmlns:wne="http://schemas.microsoft.com/office/word/2006/wordml" xmlns:wps="http://schemas.microsoft.com/office/word/2010/wordprocessingShape" mc:Ignorable="w14 w15 w16se w16cid w16 w16cex w16sdtdh w16du wp14">
+  <w:footnote w:type="separator" w:id="-1">
+    <w:p>
+      <w:pPr>
+        <w:spacing w:after="0" w:line="240" w:lineRule="auto"/>
+      </w:pPr>
+      <w:r>
+        <w:separator/>
+      </w:r>
+    </w:p>
+  </w:footnote>
+  <w:footnote w:type="continuationSeparator" w:id="0">
+    <w:p>
+      <w:pPr>
+        <w:spacing w:after="0" w:line="240" w:lineRule="auto"/>
+      </w:pPr>
+      <w:r>
+        <w:continuationSeparator/>
+      </w:r>
+    </w:p>
+  </w:footnote>
+</w:footnotes>
+</file>
+
 <file path=word/numbering.xml><?xml version="1.0" encoding="utf-8"?>
 <w:numbering xmlns:wpc="http://schemas.microsoft.com/office/word/2010/wordprocessingCanvas" xmlns:cx="http://schemas.microsoft.com/office/drawing/2014/chartex" xmlns:cx1="http://schemas.microsoft.com/office/drawing/2015/9/8/chartex" xmlns:cx2="http://schemas.microsoft.com/office/drawing/2015/10/21/chartex" xmlns:cx3="http://schemas.microsoft.com/office/drawing/2016/5/9/chartex" xmlns:cx4="http://schemas.microsoft.com/office/drawing/2016/5/10/chartex" xmlns:cx5="http://schemas.microsoft.com/office/drawing/2016/5/11/chartex" xmlns:cx6="http://schemas.microsoft.com/office/drawing/2016/5/12/chartex" xmlns:cx7="http://schemas.microsoft.com/office/drawing/2016/5/13/chartex" xmlns:cx8="http://schemas.microsoft.com/office/drawing/2016/5/14/chartex" xmlns:mc="http://schemas.openxmlformats.org/markup-compatibility/2006" xmlns:aink="http://schemas.microsoft.com/office/drawing/2016/ink" xmlns:am3d="http://schemas.microsoft.com/office/drawing/2017/model3d" xmlns:o="urn:schemas-microsoft-com:office:office" xmlns:oel="http://schemas.microsoft.com/office/2019/extlst" xmlns:r="http://schemas.openxmlformats.org/officeDocument/2006/relationships" xmlns:m="http://schemas.openxmlformats.org/officeDocument/2006/math" xmlns:v="urn:schemas-microsoft-com:vml" xmlns:wp14="http://schemas.microsoft.com/office/word/2010/wordprocessingDrawing" xmlns:wp="http://schemas.openxmlformats.org/drawingml/2006/wordprocessingDrawing" xmlns:w10="urn:schemas-microsoft-com:office:word" xmlns:w="http://schemas.openxmlformats.org/wordprocessingml/2006/main" xmlns:w14="http://schemas.microsoft.com/office/word/2010/wordml" xmlns:w15="http://schemas.microsoft.com/office/word/2012/wordml" xmlns:w16cex="http://schemas.microsoft.com/office/word/2018/wordml/cex" xmlns:w16cid="http://schemas.microsoft.com/office/word/2016/wordml/cid" xmlns:w16="http://schemas.microsoft.com/office/word/2018/wordml" xmlns:w16du="http://schemas.microsoft.com/office/word/2023/wordml/word16du" xmlns:w16sdtdh="http://schemas.microsoft.com/office/word/2020/wordml/sdtdatahash" xmlns:w16se="http://schemas.microsoft.com/office/word/2015/wordml/symex" xmlns:wpg="http://schemas.microsoft.com/office/word/2010/wordprocessingGroup" xmlns:wpi="http://schemas.microsoft.com/office/word/2010/wordprocessingInk" xmlns:wne="http://schemas.microsoft.com/office/word/2006/wordml" xmlns:wps="http://schemas.microsoft.com/office/word/2010/wordprocessingShape" mc:Ignorable="w14 w15 w16se w16cid w16 w16cex w16sdtdh w16du wp14">
   <w:abstractNum w:abstractNumId="0" w15:restartNumberingAfterBreak="0">
@@ -3939,6 +5570,118 @@
     </w:lvl>
   </w:abstractNum>
   <w:abstractNum w:abstractNumId="4" w15:restartNumberingAfterBreak="0">
+    <w:nsid w:val="3A922F62"/>
+    <w:multiLevelType w:val="hybridMultilevel"/>
+    <w:tmpl w:val="4F503BE6"/>
+    <w:lvl w:ilvl="0" w:tplc="5A329B10">
+      <w:numFmt w:val="bullet"/>
+      <w:lvlText w:val="-"/>
+      <w:lvlJc w:val="left"/>
+      <w:pPr>
+        <w:ind w:left="720" w:hanging="360"/>
+      </w:pPr>
+      <w:rPr>
+        <w:rFonts w:ascii="Calibri" w:eastAsiaTheme="minorHAnsi" w:hAnsi="Calibri" w:cs="Calibri" w:hint="default"/>
+      </w:rPr>
+    </w:lvl>
+    <w:lvl w:ilvl="1" w:tplc="08090003" w:tentative="1">
+      <w:start w:val="1"/>
+      <w:numFmt w:val="bullet"/>
+      <w:lvlText w:val="o"/>
+      <w:lvlJc w:val="left"/>
+      <w:pPr>
+        <w:ind w:left="1440" w:hanging="360"/>
+      </w:pPr>
+      <w:rPr>
+        <w:rFonts w:ascii="Courier New" w:hAnsi="Courier New" w:cs="Courier New" w:hint="default"/>
+      </w:rPr>
+    </w:lvl>
+    <w:lvl w:ilvl="2" w:tplc="08090005" w:tentative="1">
+      <w:start w:val="1"/>
+      <w:numFmt w:val="bullet"/>
+      <w:lvlText w:val=""/>
+      <w:lvlJc w:val="left"/>
+      <w:pPr>
+        <w:ind w:left="2160" w:hanging="360"/>
+      </w:pPr>
+      <w:rPr>
+        <w:rFonts w:ascii="Wingdings" w:hAnsi="Wingdings" w:hint="default"/>
+      </w:rPr>
+    </w:lvl>
+    <w:lvl w:ilvl="3" w:tplc="08090001" w:tentative="1">
+      <w:start w:val="1"/>
+      <w:numFmt w:val="bullet"/>
+      <w:lvlText w:val=""/>
+      <w:lvlJc w:val="left"/>
+      <w:pPr>
+        <w:ind w:left="2880" w:hanging="360"/>
+      </w:pPr>
+      <w:rPr>
+        <w:rFonts w:ascii="Symbol" w:hAnsi="Symbol" w:hint="default"/>
+      </w:rPr>
+    </w:lvl>
+    <w:lvl w:ilvl="4" w:tplc="08090003" w:tentative="1">
+      <w:start w:val="1"/>
+      <w:numFmt w:val="bullet"/>
+      <w:lvlText w:val="o"/>
+      <w:lvlJc w:val="left"/>
+      <w:pPr>
+        <w:ind w:left="3600" w:hanging="360"/>
+      </w:pPr>
+      <w:rPr>
+        <w:rFonts w:ascii="Courier New" w:hAnsi="Courier New" w:cs="Courier New" w:hint="default"/>
+      </w:rPr>
+    </w:lvl>
+    <w:lvl w:ilvl="5" w:tplc="08090005" w:tentative="1">
+      <w:start w:val="1"/>
+      <w:numFmt w:val="bullet"/>
+      <w:lvlText w:val=""/>
+      <w:lvlJc w:val="left"/>
+      <w:pPr>
+        <w:ind w:left="4320" w:hanging="360"/>
+      </w:pPr>
+      <w:rPr>
+        <w:rFonts w:ascii="Wingdings" w:hAnsi="Wingdings" w:hint="default"/>
+      </w:rPr>
+    </w:lvl>
+    <w:lvl w:ilvl="6" w:tplc="08090001" w:tentative="1">
+      <w:start w:val="1"/>
+      <w:numFmt w:val="bullet"/>
+      <w:lvlText w:val=""/>
+      <w:lvlJc w:val="left"/>
+      <w:pPr>
+        <w:ind w:left="5040" w:hanging="360"/>
+      </w:pPr>
+      <w:rPr>
+        <w:rFonts w:ascii="Symbol" w:hAnsi="Symbol" w:hint="default"/>
+      </w:rPr>
+    </w:lvl>
+    <w:lvl w:ilvl="7" w:tplc="08090003" w:tentative="1">
+      <w:start w:val="1"/>
+      <w:numFmt w:val="bullet"/>
+      <w:lvlText w:val="o"/>
+      <w:lvlJc w:val="left"/>
+      <w:pPr>
+        <w:ind w:left="5760" w:hanging="360"/>
+      </w:pPr>
+      <w:rPr>
+        <w:rFonts w:ascii="Courier New" w:hAnsi="Courier New" w:cs="Courier New" w:hint="default"/>
+      </w:rPr>
+    </w:lvl>
+    <w:lvl w:ilvl="8" w:tplc="08090005" w:tentative="1">
+      <w:start w:val="1"/>
+      <w:numFmt w:val="bullet"/>
+      <w:lvlText w:val=""/>
+      <w:lvlJc w:val="left"/>
+      <w:pPr>
+        <w:ind w:left="6480" w:hanging="360"/>
+      </w:pPr>
+      <w:rPr>
+        <w:rFonts w:ascii="Wingdings" w:hAnsi="Wingdings" w:hint="default"/>
+      </w:rPr>
+    </w:lvl>
+  </w:abstractNum>
+  <w:abstractNum w:abstractNumId="5" w15:restartNumberingAfterBreak="0">
     <w:nsid w:val="3F7C43DE"/>
     <w:multiLevelType w:val="hybridMultilevel"/>
     <w:tmpl w:val="A0DEFCD2"/>
@@ -4051,7 +5794,7 @@
       </w:rPr>
     </w:lvl>
   </w:abstractNum>
-  <w:abstractNum w:abstractNumId="5" w15:restartNumberingAfterBreak="0">
+  <w:abstractNum w:abstractNumId="6" w15:restartNumberingAfterBreak="0">
     <w:nsid w:val="45994D21"/>
     <w:multiLevelType w:val="hybridMultilevel"/>
     <w:tmpl w:val="5B20492A"/>
@@ -4140,7 +5883,7 @@
       </w:pPr>
     </w:lvl>
   </w:abstractNum>
-  <w:abstractNum w:abstractNumId="6" w15:restartNumberingAfterBreak="0">
+  <w:abstractNum w:abstractNumId="7" w15:restartNumberingAfterBreak="0">
     <w:nsid w:val="4B6F2F9E"/>
     <w:multiLevelType w:val="hybridMultilevel"/>
     <w:tmpl w:val="44C6D92C"/>
@@ -4229,7 +5972,7 @@
       </w:pPr>
     </w:lvl>
   </w:abstractNum>
-  <w:abstractNum w:abstractNumId="7" w15:restartNumberingAfterBreak="0">
+  <w:abstractNum w:abstractNumId="8" w15:restartNumberingAfterBreak="0">
     <w:nsid w:val="52124AF3"/>
     <w:multiLevelType w:val="hybridMultilevel"/>
     <w:tmpl w:val="2848D1EA"/>
@@ -4315,7 +6058,7 @@
       </w:pPr>
     </w:lvl>
   </w:abstractNum>
-  <w:abstractNum w:abstractNumId="8" w15:restartNumberingAfterBreak="0">
+  <w:abstractNum w:abstractNumId="9" w15:restartNumberingAfterBreak="0">
     <w:nsid w:val="5E6818BA"/>
     <w:multiLevelType w:val="hybridMultilevel"/>
     <w:tmpl w:val="A81E29D0"/>
@@ -4428,7 +6171,7 @@
       </w:rPr>
     </w:lvl>
   </w:abstractNum>
-  <w:abstractNum w:abstractNumId="9" w15:restartNumberingAfterBreak="0">
+  <w:abstractNum w:abstractNumId="10" w15:restartNumberingAfterBreak="0">
     <w:nsid w:val="683910CD"/>
     <w:multiLevelType w:val="multilevel"/>
     <w:tmpl w:val="51267042"/>
@@ -4577,7 +6320,7 @@
       </w:rPr>
     </w:lvl>
   </w:abstractNum>
-  <w:abstractNum w:abstractNumId="10" w15:restartNumberingAfterBreak="0">
+  <w:abstractNum w:abstractNumId="11" w15:restartNumberingAfterBreak="0">
     <w:nsid w:val="6A480E75"/>
     <w:multiLevelType w:val="hybridMultilevel"/>
     <w:tmpl w:val="643CACE6"/>
@@ -4690,37 +6433,40 @@
     </w:lvl>
   </w:abstractNum>
   <w:num w:numId="1" w16cid:durableId="997197337">
-    <w:abstractNumId w:val="10"/>
+    <w:abstractNumId w:val="11"/>
   </w:num>
   <w:num w:numId="2" w16cid:durableId="18823969">
     <w:abstractNumId w:val="1"/>
   </w:num>
   <w:num w:numId="3" w16cid:durableId="1794712469">
-    <w:abstractNumId w:val="4"/>
+    <w:abstractNumId w:val="5"/>
   </w:num>
   <w:num w:numId="4" w16cid:durableId="1786999787">
-    <w:abstractNumId w:val="7"/>
+    <w:abstractNumId w:val="8"/>
   </w:num>
   <w:num w:numId="5" w16cid:durableId="710148165">
     <w:abstractNumId w:val="0"/>
   </w:num>
   <w:num w:numId="6" w16cid:durableId="375005599">
-    <w:abstractNumId w:val="9"/>
+    <w:abstractNumId w:val="10"/>
   </w:num>
   <w:num w:numId="7" w16cid:durableId="1482623123">
     <w:abstractNumId w:val="3"/>
   </w:num>
   <w:num w:numId="8" w16cid:durableId="588581528">
-    <w:abstractNumId w:val="5"/>
+    <w:abstractNumId w:val="6"/>
   </w:num>
   <w:num w:numId="9" w16cid:durableId="81610160">
-    <w:abstractNumId w:val="6"/>
+    <w:abstractNumId w:val="7"/>
   </w:num>
   <w:num w:numId="10" w16cid:durableId="2119713835">
-    <w:abstractNumId w:val="8"/>
+    <w:abstractNumId w:val="9"/>
   </w:num>
   <w:num w:numId="11" w16cid:durableId="1335569531">
     <w:abstractNumId w:val="2"/>
+  </w:num>
+  <w:num w:numId="12" w16cid:durableId="1870945817">
+    <w:abstractNumId w:val="4"/>
   </w:num>
 </w:numbering>
 </file>
@@ -5156,10 +6902,11 @@
     <w:uiPriority w:val="9"/>
     <w:unhideWhenUsed/>
     <w:qFormat/>
-    <w:rsid w:val="00CD7204"/>
+    <w:rsid w:val="008661B8"/>
     <w:pPr>
       <w:keepNext/>
       <w:keepLines/>
+      <w:pageBreakBefore/>
       <w:spacing w:before="40" w:after="0"/>
       <w:outlineLvl w:val="1"/>
     </w:pPr>
@@ -5168,6 +6915,28 @@
       <w:color w:val="2F5496" w:themeColor="accent1" w:themeShade="BF"/>
       <w:sz w:val="26"/>
       <w:szCs w:val="26"/>
+    </w:rPr>
+  </w:style>
+  <w:style w:type="paragraph" w:styleId="Nadpis3">
+    <w:name w:val="heading 3"/>
+    <w:basedOn w:val="Normln"/>
+    <w:next w:val="Normln"/>
+    <w:link w:val="Nadpis3Char"/>
+    <w:uiPriority w:val="9"/>
+    <w:unhideWhenUsed/>
+    <w:qFormat/>
+    <w:rsid w:val="008661B8"/>
+    <w:pPr>
+      <w:keepNext/>
+      <w:keepLines/>
+      <w:spacing w:before="600" w:after="0"/>
+      <w:outlineLvl w:val="2"/>
+    </w:pPr>
+    <w:rPr>
+      <w:rFonts w:asciiTheme="majorHAnsi" w:eastAsiaTheme="majorEastAsia" w:hAnsiTheme="majorHAnsi" w:cstheme="majorBidi"/>
+      <w:color w:val="1F3763" w:themeColor="accent1" w:themeShade="7F"/>
+      <w:sz w:val="24"/>
+      <w:szCs w:val="24"/>
     </w:rPr>
   </w:style>
   <w:style w:type="character" w:default="1" w:styleId="Standardnpsmoodstavce">
@@ -5224,7 +6993,7 @@
     <w:basedOn w:val="Standardnpsmoodstavce"/>
     <w:link w:val="Nadpis2"/>
     <w:uiPriority w:val="9"/>
-    <w:rsid w:val="00CD7204"/>
+    <w:rsid w:val="008661B8"/>
     <w:rPr>
       <w:rFonts w:asciiTheme="majorHAnsi" w:eastAsiaTheme="majorEastAsia" w:hAnsiTheme="majorHAnsi" w:cstheme="majorBidi"/>
       <w:color w:val="2F5496" w:themeColor="accent1" w:themeShade="BF"/>
@@ -5291,6 +7060,129 @@
       <w:b/>
       <w:bCs/>
     </w:rPr>
+  </w:style>
+  <w:style w:type="paragraph" w:styleId="Nadpisobsahu">
+    <w:name w:val="TOC Heading"/>
+    <w:basedOn w:val="Nadpis1"/>
+    <w:next w:val="Normln"/>
+    <w:uiPriority w:val="39"/>
+    <w:unhideWhenUsed/>
+    <w:qFormat/>
+    <w:rsid w:val="00FC5B9E"/>
+    <w:pPr>
+      <w:outlineLvl w:val="9"/>
+    </w:pPr>
+    <w:rPr>
+      <w:kern w:val="0"/>
+      <w:lang w:eastAsia="en-GB"/>
+      <w14:ligatures w14:val="none"/>
+    </w:rPr>
+  </w:style>
+  <w:style w:type="paragraph" w:styleId="Obsah2">
+    <w:name w:val="toc 2"/>
+    <w:basedOn w:val="Normln"/>
+    <w:next w:val="Normln"/>
+    <w:autoRedefine/>
+    <w:uiPriority w:val="39"/>
+    <w:unhideWhenUsed/>
+    <w:rsid w:val="00FC5B9E"/>
+    <w:pPr>
+      <w:spacing w:after="100"/>
+      <w:ind w:left="220"/>
+    </w:pPr>
+  </w:style>
+  <w:style w:type="character" w:styleId="Hypertextovodkaz">
+    <w:name w:val="Hyperlink"/>
+    <w:basedOn w:val="Standardnpsmoodstavce"/>
+    <w:uiPriority w:val="99"/>
+    <w:unhideWhenUsed/>
+    <w:rsid w:val="00FC5B9E"/>
+    <w:rPr>
+      <w:color w:val="0563C1" w:themeColor="hyperlink"/>
+      <w:u w:val="single"/>
+    </w:rPr>
+  </w:style>
+  <w:style w:type="paragraph" w:styleId="Zhlav">
+    <w:name w:val="header"/>
+    <w:basedOn w:val="Normln"/>
+    <w:link w:val="ZhlavChar"/>
+    <w:uiPriority w:val="99"/>
+    <w:unhideWhenUsed/>
+    <w:rsid w:val="008661B8"/>
+    <w:pPr>
+      <w:tabs>
+        <w:tab w:val="center" w:pos="4513"/>
+        <w:tab w:val="right" w:pos="9026"/>
+      </w:tabs>
+      <w:spacing w:after="0" w:line="240" w:lineRule="auto"/>
+    </w:pPr>
+  </w:style>
+  <w:style w:type="character" w:customStyle="1" w:styleId="ZhlavChar">
+    <w:name w:val="Záhlaví Char"/>
+    <w:basedOn w:val="Standardnpsmoodstavce"/>
+    <w:link w:val="Zhlav"/>
+    <w:uiPriority w:val="99"/>
+    <w:rsid w:val="008661B8"/>
+  </w:style>
+  <w:style w:type="paragraph" w:styleId="Zpat">
+    <w:name w:val="footer"/>
+    <w:basedOn w:val="Normln"/>
+    <w:link w:val="ZpatChar"/>
+    <w:uiPriority w:val="99"/>
+    <w:unhideWhenUsed/>
+    <w:rsid w:val="008661B8"/>
+    <w:pPr>
+      <w:tabs>
+        <w:tab w:val="center" w:pos="4513"/>
+        <w:tab w:val="right" w:pos="9026"/>
+      </w:tabs>
+      <w:spacing w:after="0" w:line="240" w:lineRule="auto"/>
+    </w:pPr>
+  </w:style>
+  <w:style w:type="character" w:customStyle="1" w:styleId="ZpatChar">
+    <w:name w:val="Zápatí Char"/>
+    <w:basedOn w:val="Standardnpsmoodstavce"/>
+    <w:link w:val="Zpat"/>
+    <w:uiPriority w:val="99"/>
+    <w:rsid w:val="008661B8"/>
+  </w:style>
+  <w:style w:type="character" w:customStyle="1" w:styleId="Nadpis3Char">
+    <w:name w:val="Nadpis 3 Char"/>
+    <w:basedOn w:val="Standardnpsmoodstavce"/>
+    <w:link w:val="Nadpis3"/>
+    <w:uiPriority w:val="9"/>
+    <w:rsid w:val="008661B8"/>
+    <w:rPr>
+      <w:rFonts w:asciiTheme="majorHAnsi" w:eastAsiaTheme="majorEastAsia" w:hAnsiTheme="majorHAnsi" w:cstheme="majorBidi"/>
+      <w:color w:val="1F3763" w:themeColor="accent1" w:themeShade="7F"/>
+      <w:sz w:val="24"/>
+      <w:szCs w:val="24"/>
+    </w:rPr>
+  </w:style>
+  <w:style w:type="paragraph" w:styleId="Obsah1">
+    <w:name w:val="toc 1"/>
+    <w:basedOn w:val="Normln"/>
+    <w:next w:val="Normln"/>
+    <w:autoRedefine/>
+    <w:uiPriority w:val="39"/>
+    <w:unhideWhenUsed/>
+    <w:rsid w:val="00BA610A"/>
+    <w:pPr>
+      <w:spacing w:after="100"/>
+    </w:pPr>
+  </w:style>
+  <w:style w:type="paragraph" w:styleId="Obsah3">
+    <w:name w:val="toc 3"/>
+    <w:basedOn w:val="Normln"/>
+    <w:next w:val="Normln"/>
+    <w:autoRedefine/>
+    <w:uiPriority w:val="39"/>
+    <w:unhideWhenUsed/>
+    <w:rsid w:val="00BA610A"/>
+    <w:pPr>
+      <w:spacing w:after="100"/>
+      <w:ind w:left="440"/>
+    </w:pPr>
   </w:style>
 </w:styles>
 </file>
@@ -5588,4 +7480,16 @@
     </a:ext>
   </a:extLst>
 </a:theme>
+</file>
+
+<file path=customXml/item1.xml><?xml version="1.0" encoding="utf-8"?>
+<b:Sources xmlns:b="http://schemas.openxmlformats.org/officeDocument/2006/bibliography" xmlns="http://schemas.openxmlformats.org/officeDocument/2006/bibliography" SelectedStyle="\APASixthEditionOfficeOnline.xsl" StyleName="APA" Version="6"/>
+</file>
+
+<file path=customXml/itemProps1.xml><?xml version="1.0" encoding="utf-8"?>
+<ds:datastoreItem xmlns:ds="http://schemas.openxmlformats.org/officeDocument/2006/customXml" ds:itemID="{B87A973D-23D4-4EF9-AE01-E5EEB04C4F63}">
+  <ds:schemaRefs>
+    <ds:schemaRef ds:uri="http://schemas.openxmlformats.org/officeDocument/2006/bibliography"/>
+  </ds:schemaRefs>
+</ds:datastoreItem>
 </file>
</xml_diff>